<commit_message>
Début de la rédaction de la matrice des risques / Ajout d'autres tests potentiels de l'application en vue de la finalisation du cahier de tests
</commit_message>
<xml_diff>
--- a/Dieudonne_Antoine_1_test_082025.docx
+++ b/Dieudonne_Antoine_1_test_082025.docx
@@ -74,23 +74,19 @@
       </w:r>
     </w:p>
     <w:p>
-      <w:pPr>
-        <w:pStyle w:val="Standard"/>
-        <w:rPr>
-          <w:iCs/>
-        </w:rPr>
-      </w:pPr>
       <w:r>
-        <w:rPr>
-          <w:iCs/>
-          <w:color w:val="999999"/>
-        </w:rPr>
         <w:t xml:space="preserve">Maison en place est une application ayant pour but de permettre aux utilisateurs de pouvoir, via l’utilisation de la réalité augmentée, visualiser du mobilier dans leur espace personnel. Pour cela, l’application dispose d’une interface sur smartphone et d’un ensemble de données comprenant les fournitures que l’on peut afficher, sélectionner et acheter. L’application requiert l’authentification des utilisateurs pour leur permettre un accès et doit répondre à une demande croissante d’utilisateurs. Elle se doit donc d’être sécurisée, fortement disponible et fiable.  </w:t>
       </w:r>
     </w:p>
     <w:p>
       <w:pPr>
         <w:pStyle w:val="Titre3"/>
+        <w:rPr>
+          <w:b/>
+          <w:color w:val="142E3D"/>
+          <w:sz w:val="36"/>
+          <w:szCs w:val="36"/>
+        </w:rPr>
       </w:pPr>
       <w:bookmarkStart w:id="2" w:name="_navi7la91l1p"/>
       <w:bookmarkEnd w:id="2"/>
@@ -101,7 +97,25 @@
           <w:sz w:val="36"/>
           <w:szCs w:val="36"/>
         </w:rPr>
-        <w:t>2 - Scénari</w:t>
+        <w:t xml:space="preserve">2 </w:t>
+      </w:r>
+      <w:r>
+        <w:rPr>
+          <w:b/>
+          <w:color w:val="142E3D"/>
+          <w:sz w:val="36"/>
+          <w:szCs w:val="36"/>
+        </w:rPr>
+        <w:t>–</w:t>
+      </w:r>
+      <w:r>
+        <w:rPr>
+          <w:b/>
+          <w:color w:val="142E3D"/>
+          <w:sz w:val="36"/>
+          <w:szCs w:val="36"/>
+        </w:rPr>
+        <w:t xml:space="preserve"> Scénari</w:t>
       </w:r>
       <w:r>
         <w:rPr>
@@ -111,6 +125,58 @@
           <w:szCs w:val="36"/>
         </w:rPr>
         <w:t>i</w:t>
+      </w:r>
+    </w:p>
+    <w:p>
+      <w:r>
+        <w:t xml:space="preserve">Dans le cadre de la </w:t>
+      </w:r>
+      <w:r>
+        <w:t>mise en place d’un ensemble de tests pour l’applicatifs, la réalisation d’un cahier de test a été envisagée. Pour cela, des morceaux de l’application n’auront pas besoin d’être couverts par les tests. Par exemple, les services tiers utilisés par notre applicatifs tels que :</w:t>
+      </w:r>
+    </w:p>
+    <w:p>
+      <w:pPr>
+        <w:pStyle w:val="Paragraphedeliste"/>
+        <w:numPr>
+          <w:ilvl w:val="0"/>
+          <w:numId w:val="2"/>
+        </w:numPr>
+      </w:pPr>
+      <w:r>
+        <w:t>Une API permettant, via un input textuel, de retourner l’ensemble des champs du formulaire de l’adresse de livraison</w:t>
+      </w:r>
+    </w:p>
+    <w:p>
+      <w:pPr>
+        <w:pStyle w:val="Paragraphedeliste"/>
+        <w:numPr>
+          <w:ilvl w:val="0"/>
+          <w:numId w:val="2"/>
+        </w:numPr>
+      </w:pPr>
+      <w:r>
+        <w:t>L’ensemble des APIs utilisées par notre application dans le cadre de la réalisation finale du paiement avec diverses banques</w:t>
+      </w:r>
+    </w:p>
+    <w:p>
+      <w:r>
+        <w:t xml:space="preserve">Ces services tiers ne dépendant pas de notre bon vouloir, les tests prévus ne prennent en compte que les retours potentiels de leur utilisation et non le fonctionnement propre à ces derniers. </w:t>
+      </w:r>
+    </w:p>
+    <w:p/>
+    <w:p>
+      <w:r>
+        <w:t>Les scénarii couvrent les dynamiques d’absence de disponibilité de nos différents endpoints tout comme l’absence de données compatibles avec l’interaction ou la recherche de l’utilisateur. Il est également mentionné des erreurs potentielles dues à des problèmes d’authentification, de sorte à prévoir des tests en lien avec la sécurité. D’autres tests visent de leur côté à couvrir les problématiques de l’utilisation d’un smartphone et de son hardware.</w:t>
+      </w:r>
+    </w:p>
+    <w:p/>
+    <w:p>
+      <w:r>
+        <w:t>Chaque test possède un ID unique et peut requérir la réalisation de tâches en amont de son déroulement. Pour certains tests, un jeu de données est également fourni de sorte à facilité la planification du cahier de test dans son ensemble.</w:t>
+      </w:r>
+      <w:r>
+        <w:t xml:space="preserve"> Pour tous les tests demandant la connexion en amont, on se basera sur le résultat positif du test relatif à la connexion d’un utilisateur, par exemple le test T0110</w:t>
       </w:r>
     </w:p>
     <w:p>
@@ -721,14 +787,7 @@
                 <w:sz w:val="10"/>
                 <w:szCs w:val="10"/>
               </w:rPr>
-              <w:t>T010</w:t>
-            </w:r>
-            <w:r>
-              <w:rPr>
-                <w:sz w:val="10"/>
-                <w:szCs w:val="10"/>
-              </w:rPr>
-              <w:t>1</w:t>
+              <w:t>T0101</w:t>
             </w:r>
           </w:p>
         </w:tc>
@@ -1024,14 +1083,7 @@
                 <w:sz w:val="10"/>
                 <w:szCs w:val="10"/>
               </w:rPr>
-              <w:t>T010</w:t>
-            </w:r>
-            <w:r>
-              <w:rPr>
-                <w:sz w:val="10"/>
-                <w:szCs w:val="10"/>
-              </w:rPr>
-              <w:t>2</w:t>
+              <w:t>T0102</w:t>
             </w:r>
           </w:p>
         </w:tc>
@@ -1241,21 +1293,7 @@
                 <w:sz w:val="10"/>
                 <w:szCs w:val="10"/>
               </w:rPr>
-              <w:t>Message d’erreur « </w:t>
-            </w:r>
-            <w:r>
-              <w:rPr>
-                <w:sz w:val="10"/>
-                <w:szCs w:val="10"/>
-              </w:rPr>
-              <w:t xml:space="preserve">Mot de passe trop fable </w:t>
-            </w:r>
-            <w:r>
-              <w:rPr>
-                <w:sz w:val="10"/>
-                <w:szCs w:val="10"/>
-              </w:rPr>
-              <w:t>»</w:t>
+              <w:t>Message d’erreur « Mot de passe trop fable »</w:t>
             </w:r>
           </w:p>
         </w:tc>
@@ -1334,14 +1372,7 @@
                 <w:sz w:val="10"/>
                 <w:szCs w:val="10"/>
               </w:rPr>
-              <w:t>T010</w:t>
-            </w:r>
-            <w:r>
-              <w:rPr>
-                <w:sz w:val="10"/>
-                <w:szCs w:val="10"/>
-              </w:rPr>
-              <w:t>3</w:t>
+              <w:t>T0103</w:t>
             </w:r>
           </w:p>
         </w:tc>
@@ -1597,14 +1628,7 @@
                 <w:sz w:val="10"/>
                 <w:szCs w:val="10"/>
               </w:rPr>
-              <w:t>T010</w:t>
-            </w:r>
-            <w:r>
-              <w:rPr>
-                <w:sz w:val="10"/>
-                <w:szCs w:val="10"/>
-              </w:rPr>
-              <w:t>4</w:t>
+              <w:t>T0104</w:t>
             </w:r>
           </w:p>
         </w:tc>
@@ -1748,21 +1772,7 @@
                 <w:sz w:val="10"/>
                 <w:szCs w:val="10"/>
               </w:rPr>
-              <w:t xml:space="preserve">Compte </w:t>
-            </w:r>
-            <w:r>
-              <w:rPr>
-                <w:sz w:val="10"/>
-                <w:szCs w:val="10"/>
-              </w:rPr>
-              <w:t>Apple</w:t>
-            </w:r>
-            <w:r>
-              <w:rPr>
-                <w:sz w:val="10"/>
-                <w:szCs w:val="10"/>
-              </w:rPr>
-              <w:t xml:space="preserve"> existant</w:t>
+              <w:t>Compte Apple existant</w:t>
             </w:r>
           </w:p>
         </w:tc>
@@ -1874,14 +1884,7 @@
                 <w:sz w:val="10"/>
                 <w:szCs w:val="10"/>
               </w:rPr>
-              <w:t>T010</w:t>
-            </w:r>
-            <w:r>
-              <w:rPr>
-                <w:sz w:val="10"/>
-                <w:szCs w:val="10"/>
-              </w:rPr>
-              <w:t>5</w:t>
+              <w:t>T0105</w:t>
             </w:r>
           </w:p>
         </w:tc>
@@ -2440,6 +2443,7 @@
                 <w:sz w:val="10"/>
                 <w:szCs w:val="10"/>
               </w:rPr>
+              <w:lastRenderedPageBreak/>
               <w:t>T0</w:t>
             </w:r>
             <w:r>
@@ -2776,14 +2780,7 @@
                 <w:sz w:val="10"/>
                 <w:szCs w:val="10"/>
               </w:rPr>
-              <w:t xml:space="preserve">Connexion </w:t>
-            </w:r>
-            <w:r>
-              <w:rPr>
-                <w:sz w:val="10"/>
-                <w:szCs w:val="10"/>
-              </w:rPr>
-              <w:t>utilisateur</w:t>
+              <w:t>Connexion utilisateur</w:t>
             </w:r>
           </w:p>
         </w:tc>
@@ -2894,14 +2891,7 @@
                 <w:sz w:val="10"/>
                 <w:szCs w:val="10"/>
               </w:rPr>
-              <w:t>Compte Google existant</w:t>
-            </w:r>
-            <w:r>
-              <w:rPr>
-                <w:sz w:val="10"/>
-                <w:szCs w:val="10"/>
-              </w:rPr>
-              <w:t xml:space="preserve"> et lié à l’applicatif</w:t>
+              <w:t>Compte Google existant et lié à l’applicatif</w:t>
             </w:r>
           </w:p>
         </w:tc>
@@ -2934,21 +2924,7 @@
                 <w:sz w:val="10"/>
                 <w:szCs w:val="10"/>
               </w:rPr>
-              <w:t>Connexion</w:t>
-            </w:r>
-            <w:r>
-              <w:rPr>
-                <w:sz w:val="10"/>
-                <w:szCs w:val="10"/>
-              </w:rPr>
-              <w:t xml:space="preserve"> </w:t>
-            </w:r>
-            <w:r>
-              <w:rPr>
-                <w:sz w:val="10"/>
-                <w:szCs w:val="10"/>
-              </w:rPr>
-              <w:t>finalisée</w:t>
+              <w:t>Connexion finalisée</w:t>
             </w:r>
           </w:p>
         </w:tc>
@@ -3027,14 +3003,7 @@
                 <w:sz w:val="10"/>
                 <w:szCs w:val="10"/>
               </w:rPr>
-              <w:t>T011</w:t>
-            </w:r>
-            <w:r>
-              <w:rPr>
-                <w:sz w:val="10"/>
-                <w:szCs w:val="10"/>
-              </w:rPr>
-              <w:t>3</w:t>
+              <w:t>T0113</w:t>
             </w:r>
           </w:p>
         </w:tc>
@@ -3178,21 +3147,7 @@
                 <w:sz w:val="10"/>
                 <w:szCs w:val="10"/>
               </w:rPr>
-              <w:t xml:space="preserve">Compte </w:t>
-            </w:r>
-            <w:r>
-              <w:rPr>
-                <w:sz w:val="10"/>
-                <w:szCs w:val="10"/>
-              </w:rPr>
-              <w:t>Apple</w:t>
-            </w:r>
-            <w:r>
-              <w:rPr>
-                <w:sz w:val="10"/>
-                <w:szCs w:val="10"/>
-              </w:rPr>
-              <w:t xml:space="preserve"> existant et lié à l’applicatif</w:t>
+              <w:t>Compte Apple existant et lié à l’applicatif</w:t>
             </w:r>
           </w:p>
         </w:tc>
@@ -3794,14 +3749,7 @@
                 <w:sz w:val="10"/>
                 <w:szCs w:val="10"/>
               </w:rPr>
-              <w:t>T020</w:t>
-            </w:r>
-            <w:r>
-              <w:rPr>
-                <w:sz w:val="10"/>
-                <w:szCs w:val="10"/>
-              </w:rPr>
-              <w:t>1</w:t>
+              <w:t>T0201</w:t>
             </w:r>
           </w:p>
         </w:tc>
@@ -4041,14 +3989,7 @@
                 <w:sz w:val="10"/>
                 <w:szCs w:val="10"/>
               </w:rPr>
-              <w:t>T020</w:t>
-            </w:r>
-            <w:r>
-              <w:rPr>
-                <w:sz w:val="10"/>
-                <w:szCs w:val="10"/>
-              </w:rPr>
-              <w:t>2</w:t>
+              <w:t>T0202</w:t>
             </w:r>
           </w:p>
         </w:tc>
@@ -4281,14 +4222,7 @@
                 <w:sz w:val="10"/>
                 <w:szCs w:val="10"/>
               </w:rPr>
-              <w:t>T02</w:t>
-            </w:r>
-            <w:r>
-              <w:rPr>
-                <w:sz w:val="10"/>
-                <w:szCs w:val="10"/>
-              </w:rPr>
-              <w:t>10</w:t>
+              <w:t>T0210</w:t>
             </w:r>
           </w:p>
         </w:tc>
@@ -4321,14 +4255,7 @@
                 <w:sz w:val="10"/>
                 <w:szCs w:val="10"/>
               </w:rPr>
-              <w:t xml:space="preserve">Filtrage du </w:t>
-            </w:r>
-            <w:r>
-              <w:rPr>
-                <w:sz w:val="10"/>
-                <w:szCs w:val="10"/>
-              </w:rPr>
-              <w:t>catalogue</w:t>
+              <w:t>Filtrage du catalogue</w:t>
             </w:r>
           </w:p>
         </w:tc>
@@ -4466,15 +4393,7 @@
                 <w:sz w:val="10"/>
                 <w:szCs w:val="10"/>
               </w:rPr>
-              <w:t xml:space="preserve">Chargement d’une nouvelle liste d’articles dont le prix est </w:t>
-            </w:r>
-            <w:r>
-              <w:rPr>
-                <w:sz w:val="10"/>
-                <w:szCs w:val="10"/>
-              </w:rPr>
-              <w:lastRenderedPageBreak/>
-              <w:t>décroissant, limitée à 20 articles</w:t>
+              <w:t>Chargement d’une nouvelle liste d’articles dont le prix est décroissant, limitée à 20 articles</w:t>
             </w:r>
           </w:p>
         </w:tc>
@@ -4811,14 +4730,7 @@
                 <w:sz w:val="10"/>
                 <w:szCs w:val="10"/>
               </w:rPr>
-              <w:t>T022</w:t>
-            </w:r>
-            <w:r>
-              <w:rPr>
-                <w:sz w:val="10"/>
-                <w:szCs w:val="10"/>
-              </w:rPr>
-              <w:t>1</w:t>
+              <w:t>T0221</w:t>
             </w:r>
           </w:p>
         </w:tc>
@@ -4878,14 +4790,7 @@
                 <w:sz w:val="10"/>
                 <w:szCs w:val="10"/>
               </w:rPr>
-              <w:t>Série d’articles disponibles en base de données</w:t>
-            </w:r>
-            <w:r>
-              <w:rPr>
-                <w:sz w:val="10"/>
-                <w:szCs w:val="10"/>
-              </w:rPr>
-              <w:t xml:space="preserve"> (sans article comportant « beso » )</w:t>
+              <w:t>Série d’articles disponibles en base de données (sans article comportant « beso » )</w:t>
             </w:r>
           </w:p>
           <w:p>
@@ -4971,14 +4876,7 @@
                 <w:sz w:val="10"/>
                 <w:szCs w:val="10"/>
               </w:rPr>
-              <w:t xml:space="preserve">Input : </w:t>
-            </w:r>
-            <w:r>
-              <w:rPr>
-                <w:sz w:val="10"/>
-                <w:szCs w:val="10"/>
-              </w:rPr>
-              <w:t>Beso</w:t>
+              <w:t>Input : Beso</w:t>
             </w:r>
           </w:p>
         </w:tc>
@@ -5090,14 +4988,7 @@
                 <w:sz w:val="10"/>
                 <w:szCs w:val="10"/>
               </w:rPr>
-              <w:t>T02</w:t>
-            </w:r>
-            <w:r>
-              <w:rPr>
-                <w:sz w:val="10"/>
-                <w:szCs w:val="10"/>
-              </w:rPr>
-              <w:t>30</w:t>
+              <w:t>T0230</w:t>
             </w:r>
           </w:p>
         </w:tc>
@@ -5130,14 +5021,7 @@
                 <w:sz w:val="10"/>
                 <w:szCs w:val="10"/>
               </w:rPr>
-              <w:t>Recherche d’article</w:t>
-            </w:r>
-            <w:r>
-              <w:rPr>
-                <w:sz w:val="10"/>
-                <w:szCs w:val="10"/>
-              </w:rPr>
-              <w:t xml:space="preserve"> avec filtre</w:t>
+              <w:t>Recherche d’article avec filtre</w:t>
             </w:r>
           </w:p>
         </w:tc>
@@ -5274,20 +5158,7 @@
                 <w:szCs w:val="10"/>
               </w:rPr>
               <w:br/>
-            </w:r>
-            <w:r>
-              <w:rPr>
-                <w:sz w:val="10"/>
-                <w:szCs w:val="10"/>
-              </w:rPr>
-              <w:t xml:space="preserve">Input : </w:t>
-            </w:r>
-            <w:r>
-              <w:rPr>
-                <w:sz w:val="10"/>
-                <w:szCs w:val="10"/>
-              </w:rPr>
-              <w:t>chai</w:t>
+              <w:t>Input : chai</w:t>
             </w:r>
           </w:p>
         </w:tc>
@@ -5320,21 +5191,7 @@
                 <w:sz w:val="10"/>
                 <w:szCs w:val="10"/>
               </w:rPr>
-              <w:t>Chargement d’une nouvelle liste d’articles dont le prix est décroissant</w:t>
-            </w:r>
-            <w:r>
-              <w:rPr>
-                <w:sz w:val="10"/>
-                <w:szCs w:val="10"/>
-              </w:rPr>
-              <w:t xml:space="preserve"> et comportant dans leur nom « chai »</w:t>
-            </w:r>
-            <w:r>
-              <w:rPr>
-                <w:sz w:val="10"/>
-                <w:szCs w:val="10"/>
-              </w:rPr>
-              <w:t>, limitée à 20 articles</w:t>
+              <w:t>Chargement d’une nouvelle liste d’articles dont le prix est décroissant et comportant dans leur nom « chai », limitée à 20 articles</w:t>
             </w:r>
           </w:p>
         </w:tc>
@@ -5413,14 +5270,7 @@
                 <w:sz w:val="10"/>
                 <w:szCs w:val="10"/>
               </w:rPr>
-              <w:t>T02</w:t>
-            </w:r>
-            <w:r>
-              <w:rPr>
-                <w:sz w:val="10"/>
-                <w:szCs w:val="10"/>
-              </w:rPr>
-              <w:t>31</w:t>
+              <w:t>T0231</w:t>
             </w:r>
           </w:p>
         </w:tc>
@@ -5453,14 +5303,7 @@
                 <w:sz w:val="10"/>
                 <w:szCs w:val="10"/>
               </w:rPr>
-              <w:t>Recherche d’article</w:t>
-            </w:r>
-            <w:r>
-              <w:rPr>
-                <w:sz w:val="10"/>
-                <w:szCs w:val="10"/>
-              </w:rPr>
-              <w:t xml:space="preserve"> avec filtre</w:t>
+              <w:t>Recherche d’article avec filtre</w:t>
             </w:r>
           </w:p>
         </w:tc>
@@ -5597,14 +5440,7 @@
                 <w:szCs w:val="10"/>
               </w:rPr>
               <w:br/>
-              <w:t xml:space="preserve">Input : </w:t>
-            </w:r>
-            <w:r>
-              <w:rPr>
-                <w:sz w:val="10"/>
-                <w:szCs w:val="10"/>
-              </w:rPr>
-              <w:t>beso</w:t>
+              <w:t>Input : beso</w:t>
             </w:r>
           </w:p>
         </w:tc>
@@ -5974,14 +5810,7 @@
                 <w:sz w:val="10"/>
                 <w:szCs w:val="10"/>
               </w:rPr>
-              <w:t>T030</w:t>
-            </w:r>
-            <w:r>
-              <w:rPr>
-                <w:sz w:val="10"/>
-                <w:szCs w:val="10"/>
-              </w:rPr>
-              <w:t>1</w:t>
+              <w:t>T0301</w:t>
             </w:r>
           </w:p>
         </w:tc>
@@ -6223,14 +6052,7 @@
                 <w:sz w:val="10"/>
                 <w:szCs w:val="10"/>
               </w:rPr>
-              <w:t>T030</w:t>
-            </w:r>
-            <w:r>
-              <w:rPr>
-                <w:sz w:val="10"/>
-                <w:szCs w:val="10"/>
-              </w:rPr>
-              <w:t>2</w:t>
+              <w:t>T0302</w:t>
             </w:r>
           </w:p>
         </w:tc>
@@ -6425,14 +6247,7 @@
                 <w:sz w:val="10"/>
                 <w:szCs w:val="10"/>
               </w:rPr>
-              <w:t xml:space="preserve">Chargement de l’appareil photo puis </w:t>
-            </w:r>
-            <w:r>
-              <w:rPr>
-                <w:sz w:val="10"/>
-                <w:szCs w:val="10"/>
-              </w:rPr>
-              <w:t>attente avec un loader. Au bout d’un délais de 30s, affichage d’une boite de dialogue informant de l’impossibilité de récupérer le modèle 3D de l’article</w:t>
+              <w:t>Chargement de l’appareil photo puis attente avec un loader. Au bout d’un délais de 30s, affichage d’une boite de dialogue informant de l’impossibilité de récupérer le modèle 3D de l’article</w:t>
             </w:r>
           </w:p>
         </w:tc>
@@ -6511,14 +6326,7 @@
                 <w:sz w:val="10"/>
                 <w:szCs w:val="10"/>
               </w:rPr>
-              <w:t>T030</w:t>
-            </w:r>
-            <w:r>
-              <w:rPr>
-                <w:sz w:val="10"/>
-                <w:szCs w:val="10"/>
-              </w:rPr>
-              <w:t>3</w:t>
+              <w:t>T0303</w:t>
             </w:r>
           </w:p>
         </w:tc>
@@ -6713,14 +6521,7 @@
                 <w:sz w:val="10"/>
                 <w:szCs w:val="10"/>
               </w:rPr>
-              <w:t xml:space="preserve">Chargement de l’appareil photo puis </w:t>
-            </w:r>
-            <w:r>
-              <w:rPr>
-                <w:sz w:val="10"/>
-                <w:szCs w:val="10"/>
-              </w:rPr>
-              <w:t>affichage d’un rectangle clignotant au centre du champ</w:t>
+              <w:t>Chargement de l’appareil photo puis affichage d’un rectangle clignotant au centre du champ</w:t>
             </w:r>
           </w:p>
         </w:tc>
@@ -6799,7 +6600,14 @@
                 <w:sz w:val="10"/>
                 <w:szCs w:val="10"/>
               </w:rPr>
-              <w:t>T0310</w:t>
+              <w:t>T030</w:t>
+            </w:r>
+            <w:r>
+              <w:rPr>
+                <w:sz w:val="10"/>
+                <w:szCs w:val="10"/>
+              </w:rPr>
+              <w:t>4</w:t>
             </w:r>
           </w:p>
         </w:tc>
@@ -6832,7 +6640,7 @@
                 <w:sz w:val="10"/>
                 <w:szCs w:val="10"/>
               </w:rPr>
-              <w:t>Retour à la sélection des articles</w:t>
+              <w:t>Démarrage de la réalité augmentée</w:t>
             </w:r>
           </w:p>
         </w:tc>
@@ -6875,7 +6683,39 @@
                 <w:sz w:val="10"/>
                 <w:szCs w:val="10"/>
               </w:rPr>
-              <w:t>Visualisation d’un article en 3D</w:t>
+              <w:t>Sélection d’un article dans le catalogue</w:t>
+            </w:r>
+          </w:p>
+          <w:p>
+            <w:pPr>
+              <w:jc w:val="center"/>
+              <w:rPr>
+                <w:sz w:val="10"/>
+                <w:szCs w:val="10"/>
+              </w:rPr>
+            </w:pPr>
+            <w:r>
+              <w:rPr>
+                <w:sz w:val="10"/>
+                <w:szCs w:val="10"/>
+              </w:rPr>
+              <w:t>Présence d’un modèle 3D correspondant dans la base de données</w:t>
+            </w:r>
+          </w:p>
+          <w:p>
+            <w:pPr>
+              <w:jc w:val="center"/>
+              <w:rPr>
+                <w:sz w:val="10"/>
+                <w:szCs w:val="10"/>
+              </w:rPr>
+            </w:pPr>
+            <w:r>
+              <w:rPr>
+                <w:sz w:val="10"/>
+                <w:szCs w:val="10"/>
+              </w:rPr>
+              <w:t>Problème au niveau de l’application appareil photo du smartphone</w:t>
             </w:r>
           </w:p>
         </w:tc>
@@ -6902,7 +6742,7 @@
                 <w:sz w:val="10"/>
                 <w:szCs w:val="10"/>
               </w:rPr>
-              <w:t>Appui sur le bouton de retour</w:t>
+              <w:t xml:space="preserve">Appui sur le bouton « Visualiser dans mon intérieur » dans la description de l’article </w:t>
             </w:r>
           </w:p>
         </w:tc>
@@ -6962,7 +6802,7 @@
                 <w:sz w:val="10"/>
                 <w:szCs w:val="10"/>
               </w:rPr>
-              <w:t>Redirection vers la page de listing des articles</w:t>
+              <w:t>Ouverture d’une boite de dialogue informant d’un problème matériel au niveau du smartphone</w:t>
             </w:r>
           </w:p>
         </w:tc>
@@ -7041,21 +6881,7 @@
                 <w:sz w:val="10"/>
                 <w:szCs w:val="10"/>
               </w:rPr>
-              <w:t>T0</w:t>
-            </w:r>
-            <w:r>
-              <w:rPr>
-                <w:sz w:val="10"/>
-                <w:szCs w:val="10"/>
-              </w:rPr>
-              <w:t>40</w:t>
-            </w:r>
-            <w:r>
-              <w:rPr>
-                <w:sz w:val="10"/>
-                <w:szCs w:val="10"/>
-              </w:rPr>
-              <w:t>0</w:t>
+              <w:t>T0310</w:t>
             </w:r>
           </w:p>
         </w:tc>
@@ -7088,7 +6914,7 @@
                 <w:sz w:val="10"/>
                 <w:szCs w:val="10"/>
               </w:rPr>
-              <w:t>Ajout d’un article au panier</w:t>
+              <w:t>Retour à la sélection des articles</w:t>
             </w:r>
           </w:p>
         </w:tc>
@@ -7131,7 +6957,7 @@
                 <w:sz w:val="10"/>
                 <w:szCs w:val="10"/>
               </w:rPr>
-              <w:t>Sélection d’un article dans le catalogue</w:t>
+              <w:t>Visualisation d’un article en 3D</w:t>
             </w:r>
           </w:p>
         </w:tc>
@@ -7158,14 +6984,7 @@
                 <w:sz w:val="10"/>
                 <w:szCs w:val="10"/>
               </w:rPr>
-              <w:t xml:space="preserve">Appui sur le bouton </w:t>
-            </w:r>
-            <w:r>
-              <w:rPr>
-                <w:sz w:val="10"/>
-                <w:szCs w:val="10"/>
-              </w:rPr>
-              <w:t>d’ajout au panier dans la fiche descriptive de l’article</w:t>
+              <w:t>Appui sur le bouton de retour</w:t>
             </w:r>
           </w:p>
         </w:tc>
@@ -7225,7 +7044,7 @@
                 <w:sz w:val="10"/>
                 <w:szCs w:val="10"/>
               </w:rPr>
-              <w:t>Animation amenant une miniature de l’article dans le panier et augmentation du chiffre du panier en correspondance</w:t>
+              <w:t>Redirection vers la page de listing des articles</w:t>
             </w:r>
           </w:p>
         </w:tc>
@@ -7304,7 +7123,7 @@
                 <w:sz w:val="10"/>
                 <w:szCs w:val="10"/>
               </w:rPr>
-              <w:t>T0401</w:t>
+              <w:t>T0400</w:t>
             </w:r>
           </w:p>
         </w:tc>
@@ -7383,22 +7202,6 @@
               <w:t>Sélection d’un article dans le catalogue</w:t>
             </w:r>
           </w:p>
-          <w:p>
-            <w:pPr>
-              <w:jc w:val="center"/>
-              <w:rPr>
-                <w:sz w:val="10"/>
-                <w:szCs w:val="10"/>
-              </w:rPr>
-            </w:pPr>
-            <w:r>
-              <w:rPr>
-                <w:sz w:val="10"/>
-                <w:szCs w:val="10"/>
-              </w:rPr>
-              <w:t>Perte de connexion</w:t>
-            </w:r>
-          </w:p>
         </w:tc>
         <w:tc>
           <w:tcPr>
@@ -7483,7 +7286,7 @@
                 <w:sz w:val="10"/>
                 <w:szCs w:val="10"/>
               </w:rPr>
-              <w:t>Chargement pendant 20s puis boite de dialogue informant de la perte de connexion</w:t>
+              <w:t>Animation amenant une miniature de l’article dans le panier et augmentation du chiffre du panier en correspondance</w:t>
             </w:r>
           </w:p>
         </w:tc>
@@ -7562,7 +7365,7 @@
                 <w:sz w:val="10"/>
                 <w:szCs w:val="10"/>
               </w:rPr>
-              <w:t>T0500</w:t>
+              <w:t>T0401</w:t>
             </w:r>
           </w:p>
         </w:tc>
@@ -7595,7 +7398,7 @@
                 <w:sz w:val="10"/>
                 <w:szCs w:val="10"/>
               </w:rPr>
-              <w:t>Finalisation d’une commande</w:t>
+              <w:t>Ajout d’un article au panier</w:t>
             </w:r>
           </w:p>
         </w:tc>
@@ -7638,7 +7441,23 @@
                 <w:sz w:val="10"/>
                 <w:szCs w:val="10"/>
               </w:rPr>
-              <w:t>Sélection d’articles et ajout au panier</w:t>
+              <w:t>Sélection d’un article dans le catalogue</w:t>
+            </w:r>
+          </w:p>
+          <w:p>
+            <w:pPr>
+              <w:jc w:val="center"/>
+              <w:rPr>
+                <w:sz w:val="10"/>
+                <w:szCs w:val="10"/>
+              </w:rPr>
+            </w:pPr>
+            <w:r>
+              <w:rPr>
+                <w:sz w:val="10"/>
+                <w:szCs w:val="10"/>
+              </w:rPr>
+              <w:t>Perte de connexion</w:t>
             </w:r>
           </w:p>
         </w:tc>
@@ -7665,23 +7484,7 @@
                 <w:sz w:val="10"/>
                 <w:szCs w:val="10"/>
               </w:rPr>
-              <w:t>Clic sur le panier</w:t>
-            </w:r>
-          </w:p>
-          <w:p>
-            <w:pPr>
-              <w:jc w:val="center"/>
-              <w:rPr>
-                <w:sz w:val="10"/>
-                <w:szCs w:val="10"/>
-              </w:rPr>
-            </w:pPr>
-            <w:r>
-              <w:rPr>
-                <w:sz w:val="10"/>
-                <w:szCs w:val="10"/>
-              </w:rPr>
-              <w:t>Appuyer sur le bouton « Finaliser la commande »</w:t>
+              <w:t>Appui sur le bouton d’ajout au panier dans la fiche descriptive de l’article</w:t>
             </w:r>
           </w:p>
         </w:tc>
@@ -7741,7 +7544,7 @@
                 <w:sz w:val="10"/>
                 <w:szCs w:val="10"/>
               </w:rPr>
-              <w:t>Redirection vers la de visualisation de l’ensemble du panier</w:t>
+              <w:t>Chargement pendant 20s puis boite de dialogue informant de la perte de connexion</w:t>
             </w:r>
           </w:p>
         </w:tc>
@@ -7820,7 +7623,15 @@
                 <w:sz w:val="10"/>
                 <w:szCs w:val="10"/>
               </w:rPr>
-              <w:t>T0510</w:t>
+              <w:lastRenderedPageBreak/>
+              <w:t>T040</w:t>
+            </w:r>
+            <w:r>
+              <w:rPr>
+                <w:sz w:val="10"/>
+                <w:szCs w:val="10"/>
+              </w:rPr>
+              <w:t>2</w:t>
             </w:r>
           </w:p>
         </w:tc>
@@ -7853,7 +7664,7 @@
                 <w:sz w:val="10"/>
                 <w:szCs w:val="10"/>
               </w:rPr>
-              <w:t>Lancement d’une commande -  Livraison</w:t>
+              <w:t>Ajout d’un article au panier</w:t>
             </w:r>
           </w:p>
         </w:tc>
@@ -7896,44 +7707,23 @@
                 <w:sz w:val="10"/>
                 <w:szCs w:val="10"/>
               </w:rPr>
-              <w:t>Sélection d’articles et ajout au panier</w:t>
-            </w:r>
-          </w:p>
-          <w:p>
-            <w:pPr>
-              <w:jc w:val="center"/>
-              <w:rPr>
-                <w:sz w:val="10"/>
-                <w:szCs w:val="10"/>
-              </w:rPr>
-            </w:pPr>
-            <w:r>
-              <w:rPr>
-                <w:sz w:val="10"/>
-                <w:szCs w:val="10"/>
-              </w:rPr>
-              <w:t>Appui sur le bouton de finalisation de la commande</w:t>
-            </w:r>
-            <w:r>
-              <w:rPr>
-                <w:sz w:val="10"/>
-                <w:szCs w:val="10"/>
-              </w:rPr>
-              <w:br/>
-            </w:r>
-            <w:r>
-              <w:rPr>
-                <w:sz w:val="10"/>
-                <w:szCs w:val="10"/>
-              </w:rPr>
-              <w:t xml:space="preserve">API permettant le peuplement des adresse </w:t>
-            </w:r>
-            <w:r>
-              <w:rPr>
-                <w:sz w:val="10"/>
-                <w:szCs w:val="10"/>
-              </w:rPr>
-              <w:t>joignable</w:t>
+              <w:t>Sélection d’un article dans le catalogue</w:t>
+            </w:r>
+          </w:p>
+          <w:p>
+            <w:pPr>
+              <w:jc w:val="center"/>
+              <w:rPr>
+                <w:sz w:val="10"/>
+                <w:szCs w:val="10"/>
+              </w:rPr>
+            </w:pPr>
+            <w:r>
+              <w:rPr>
+                <w:sz w:val="10"/>
+                <w:szCs w:val="10"/>
+              </w:rPr>
+              <w:t>Absence de stock disponible pour l’article</w:t>
             </w:r>
           </w:p>
         </w:tc>
@@ -7960,14 +7750,7 @@
                 <w:sz w:val="10"/>
                 <w:szCs w:val="10"/>
               </w:rPr>
-              <w:t>Remplissage des champs relatifs à l’adresse de livraison</w:t>
-            </w:r>
-            <w:r>
-              <w:rPr>
-                <w:sz w:val="10"/>
-                <w:szCs w:val="10"/>
-              </w:rPr>
-              <w:t xml:space="preserve"> et attente de 5s</w:t>
+              <w:t>Appui sur le bouton d’ajout au panier dans la fiche descriptive de l’article</w:t>
             </w:r>
           </w:p>
         </w:tc>
@@ -7994,7 +7777,7 @@
                 <w:sz w:val="10"/>
                 <w:szCs w:val="10"/>
               </w:rPr>
-              <w:t>Adresse : 5, Rue des Fleurs</w:t>
+              <w:t>/</w:t>
             </w:r>
           </w:p>
         </w:tc>
@@ -8027,7 +7810,7 @@
                 <w:sz w:val="10"/>
                 <w:szCs w:val="10"/>
               </w:rPr>
-              <w:t>Chargement de l’ensemble des adresses compatible et affichage sous la forme d’une drop-list puis peuplement d’un formulaire complet par les données issues de l’API</w:t>
+              <w:t>Affichage d’une boite de dialogue informant de la non disponibilité de l’article</w:t>
             </w:r>
           </w:p>
         </w:tc>
@@ -8106,7 +7889,7 @@
                 <w:sz w:val="10"/>
                 <w:szCs w:val="10"/>
               </w:rPr>
-              <w:t>T0511</w:t>
+              <w:t>T0500</w:t>
             </w:r>
           </w:p>
         </w:tc>
@@ -8139,7 +7922,7 @@
                 <w:sz w:val="10"/>
                 <w:szCs w:val="10"/>
               </w:rPr>
-              <w:t>Lancement d’une commande -  Livraison</w:t>
+              <w:t>Finalisation d’une commande</w:t>
             </w:r>
           </w:p>
         </w:tc>
@@ -8185,38 +7968,6 @@
               <w:t>Sélection d’articles et ajout au panier</w:t>
             </w:r>
           </w:p>
-          <w:p>
-            <w:pPr>
-              <w:jc w:val="center"/>
-              <w:rPr>
-                <w:sz w:val="10"/>
-                <w:szCs w:val="10"/>
-              </w:rPr>
-            </w:pPr>
-            <w:r>
-              <w:rPr>
-                <w:sz w:val="10"/>
-                <w:szCs w:val="10"/>
-              </w:rPr>
-              <w:t>Appui sur le bouton de finalisation de la commande</w:t>
-            </w:r>
-          </w:p>
-          <w:p>
-            <w:pPr>
-              <w:jc w:val="center"/>
-              <w:rPr>
-                <w:sz w:val="10"/>
-                <w:szCs w:val="10"/>
-              </w:rPr>
-            </w:pPr>
-            <w:r>
-              <w:rPr>
-                <w:sz w:val="10"/>
-                <w:szCs w:val="10"/>
-              </w:rPr>
-              <w:t>API permettant le peuplement des adresse non disponible</w:t>
-            </w:r>
-          </w:p>
         </w:tc>
         <w:tc>
           <w:tcPr>
@@ -8241,7 +7992,23 @@
                 <w:sz w:val="10"/>
                 <w:szCs w:val="10"/>
               </w:rPr>
-              <w:t>Remplissage des champs relatifs à l’adresse de livraison et attente de 5s</w:t>
+              <w:t>Clic sur le panier</w:t>
+            </w:r>
+          </w:p>
+          <w:p>
+            <w:pPr>
+              <w:jc w:val="center"/>
+              <w:rPr>
+                <w:sz w:val="10"/>
+                <w:szCs w:val="10"/>
+              </w:rPr>
+            </w:pPr>
+            <w:r>
+              <w:rPr>
+                <w:sz w:val="10"/>
+                <w:szCs w:val="10"/>
+              </w:rPr>
+              <w:t>Appuyer sur le bouton « Finaliser la commande »</w:t>
             </w:r>
           </w:p>
         </w:tc>
@@ -8268,7 +8035,7 @@
                 <w:sz w:val="10"/>
                 <w:szCs w:val="10"/>
               </w:rPr>
-              <w:t>Adresse : 5, Rue des Fleurs</w:t>
+              <w:t>/</w:t>
             </w:r>
           </w:p>
         </w:tc>
@@ -8301,14 +8068,7 @@
                 <w:sz w:val="10"/>
                 <w:szCs w:val="10"/>
               </w:rPr>
-              <w:t xml:space="preserve">Chargement </w:t>
-            </w:r>
-            <w:r>
-              <w:rPr>
-                <w:sz w:val="10"/>
-                <w:szCs w:val="10"/>
-              </w:rPr>
-              <w:t>pendant 20s supplémentaires avant affichage d’un autre formulaire invitant l’utilisateur à saisir manuellement les informations</w:t>
+              <w:t>Redirection vers la de visualisation de l’ensemble du panier</w:t>
             </w:r>
           </w:p>
         </w:tc>
@@ -8387,7 +8147,7 @@
                 <w:sz w:val="10"/>
                 <w:szCs w:val="10"/>
               </w:rPr>
-              <w:t>T0520</w:t>
+              <w:t>T0510</w:t>
             </w:r>
           </w:p>
         </w:tc>
@@ -8420,7 +8180,7 @@
                 <w:sz w:val="10"/>
                 <w:szCs w:val="10"/>
               </w:rPr>
-              <w:t>Lancement d’une commande - Paiement</w:t>
+              <w:t>Lancement d’une commande -  Livraison</w:t>
             </w:r>
           </w:p>
         </w:tc>
@@ -8481,21 +8241,13 @@
               </w:rPr>
               <w:t>Appui sur le bouton de finalisation de la commande</w:t>
             </w:r>
-          </w:p>
-          <w:p>
-            <w:pPr>
-              <w:jc w:val="center"/>
-              <w:rPr>
-                <w:sz w:val="10"/>
-                <w:szCs w:val="10"/>
-              </w:rPr>
-            </w:pPr>
-            <w:r>
-              <w:rPr>
-                <w:sz w:val="10"/>
-                <w:szCs w:val="10"/>
-              </w:rPr>
-              <w:t>Entrée des informations de livraison et confirmation</w:t>
+            <w:r>
+              <w:rPr>
+                <w:sz w:val="10"/>
+                <w:szCs w:val="10"/>
+              </w:rPr>
+              <w:br/>
+              <w:t>API permettant le peuplement des adresse joignable</w:t>
             </w:r>
           </w:p>
         </w:tc>
@@ -8522,7 +8274,7 @@
                 <w:sz w:val="10"/>
                 <w:szCs w:val="10"/>
               </w:rPr>
-              <w:t>Choix d’un mode de paiement par carte bancaire</w:t>
+              <w:t>Remplissage des champs relatifs à l’adresse de livraison et attente de 5s</w:t>
             </w:r>
           </w:p>
         </w:tc>
@@ -8549,7 +8301,7 @@
                 <w:sz w:val="10"/>
                 <w:szCs w:val="10"/>
               </w:rPr>
-              <w:t>Information bancaire correctes</w:t>
+              <w:t>Adresse : 5, Rue des Fleurs</w:t>
             </w:r>
           </w:p>
         </w:tc>
@@ -8582,7 +8334,7 @@
                 <w:sz w:val="10"/>
                 <w:szCs w:val="10"/>
               </w:rPr>
-              <w:t>Ouverture d’un accordéon et affichage d’un formulaire permettant d’entrer les valeurs relatives à la carte bancaire</w:t>
+              <w:t>Chargement de l’ensemble des adresses compatible et affichage sous la forme d’une drop-list puis peuplement d’un formulaire complet par les données issues de l’API</w:t>
             </w:r>
           </w:p>
         </w:tc>
@@ -8661,21 +8413,7 @@
                 <w:sz w:val="10"/>
                 <w:szCs w:val="10"/>
               </w:rPr>
-              <w:t>T05</w:t>
-            </w:r>
-            <w:r>
-              <w:rPr>
-                <w:sz w:val="10"/>
-                <w:szCs w:val="10"/>
-              </w:rPr>
-              <w:t>3</w:t>
-            </w:r>
-            <w:r>
-              <w:rPr>
-                <w:sz w:val="10"/>
-                <w:szCs w:val="10"/>
-              </w:rPr>
-              <w:t>0</w:t>
+              <w:t>T0511</w:t>
             </w:r>
           </w:p>
         </w:tc>
@@ -8708,28 +8446,7 @@
                 <w:sz w:val="10"/>
                 <w:szCs w:val="10"/>
               </w:rPr>
-              <w:t xml:space="preserve">Lancement d’une commande </w:t>
-            </w:r>
-            <w:r>
-              <w:rPr>
-                <w:sz w:val="10"/>
-                <w:szCs w:val="10"/>
-              </w:rPr>
-              <w:t>–</w:t>
-            </w:r>
-            <w:r>
-              <w:rPr>
-                <w:sz w:val="10"/>
-                <w:szCs w:val="10"/>
-              </w:rPr>
-              <w:t xml:space="preserve"> </w:t>
-            </w:r>
-            <w:r>
-              <w:rPr>
-                <w:sz w:val="10"/>
-                <w:szCs w:val="10"/>
-              </w:rPr>
-              <w:t>Contact de la banque</w:t>
+              <w:t>Lancement d’une commande -  Livraison</w:t>
             </w:r>
           </w:p>
         </w:tc>
@@ -8804,23 +8521,7 @@
                 <w:sz w:val="10"/>
                 <w:szCs w:val="10"/>
               </w:rPr>
-              <w:t>Entrée des informations de livraison et confirmation</w:t>
-            </w:r>
-          </w:p>
-          <w:p>
-            <w:pPr>
-              <w:jc w:val="center"/>
-              <w:rPr>
-                <w:sz w:val="10"/>
-                <w:szCs w:val="10"/>
-              </w:rPr>
-            </w:pPr>
-            <w:r>
-              <w:rPr>
-                <w:sz w:val="10"/>
-                <w:szCs w:val="10"/>
-              </w:rPr>
-              <w:t>Entrée des informations bancaire</w:t>
+              <w:t>API permettant le peuplement des adresse non disponible</w:t>
             </w:r>
           </w:p>
         </w:tc>
@@ -8847,7 +8548,7 @@
                 <w:sz w:val="10"/>
                 <w:szCs w:val="10"/>
               </w:rPr>
-              <w:t>Appui sur le bouton de confirmation des données bancaires</w:t>
+              <w:t>Remplissage des champs relatifs à l’adresse de livraison et attente de 5s</w:t>
             </w:r>
           </w:p>
         </w:tc>
@@ -8874,7 +8575,7 @@
                 <w:sz w:val="10"/>
                 <w:szCs w:val="10"/>
               </w:rPr>
-              <w:t>/</w:t>
+              <w:t>Adresse : 5, Rue des Fleurs</w:t>
             </w:r>
           </w:p>
         </w:tc>
@@ -8907,7 +8608,7 @@
                 <w:sz w:val="10"/>
                 <w:szCs w:val="10"/>
               </w:rPr>
-              <w:t>Redirection vers l’interface de paiement de la banque</w:t>
+              <w:t>Chargement pendant 20s supplémentaires avant affichage d’un autre formulaire invitant l’utilisateur à saisir manuellement les informations</w:t>
             </w:r>
           </w:p>
         </w:tc>
@@ -8986,21 +8687,14 @@
                 <w:sz w:val="10"/>
                 <w:szCs w:val="10"/>
               </w:rPr>
-              <w:t>T05</w:t>
-            </w:r>
-            <w:r>
-              <w:rPr>
-                <w:sz w:val="10"/>
-                <w:szCs w:val="10"/>
-              </w:rPr>
-              <w:t>4</w:t>
-            </w:r>
-            <w:r>
-              <w:rPr>
-                <w:sz w:val="10"/>
-                <w:szCs w:val="10"/>
-              </w:rPr>
-              <w:t>0</w:t>
+              <w:t>T051</w:t>
+            </w:r>
+            <w:r>
+              <w:rPr>
+                <w:sz w:val="10"/>
+                <w:szCs w:val="10"/>
+              </w:rPr>
+              <w:t>2</w:t>
             </w:r>
           </w:p>
         </w:tc>
@@ -9033,14 +8727,7 @@
                 <w:sz w:val="10"/>
                 <w:szCs w:val="10"/>
               </w:rPr>
-              <w:t xml:space="preserve">Lancement d’une commande – </w:t>
-            </w:r>
-            <w:r>
-              <w:rPr>
-                <w:sz w:val="10"/>
-                <w:szCs w:val="10"/>
-              </w:rPr>
-              <w:t>Confirmation</w:t>
+              <w:t>Lancement d’une commande -  Livraison</w:t>
             </w:r>
           </w:p>
         </w:tc>
@@ -9115,41 +8802,29 @@
                 <w:sz w:val="10"/>
                 <w:szCs w:val="10"/>
               </w:rPr>
-              <w:t>Entrée des informations de livraison et confirmation</w:t>
-            </w:r>
-          </w:p>
-          <w:p>
-            <w:pPr>
-              <w:jc w:val="center"/>
-              <w:rPr>
-                <w:sz w:val="10"/>
-                <w:szCs w:val="10"/>
-              </w:rPr>
-            </w:pPr>
-            <w:r>
-              <w:rPr>
-                <w:sz w:val="10"/>
-                <w:szCs w:val="10"/>
-              </w:rPr>
-              <w:lastRenderedPageBreak/>
-              <w:t>Entrée des informations bancaire</w:t>
-            </w:r>
-            <w:r>
-              <w:rPr>
-                <w:sz w:val="10"/>
-                <w:szCs w:val="10"/>
-              </w:rPr>
-              <w:t xml:space="preserve"> et confirmation</w:t>
-            </w:r>
-          </w:p>
-          <w:p>
-            <w:pPr>
-              <w:jc w:val="center"/>
-              <w:rPr>
-                <w:sz w:val="10"/>
-                <w:szCs w:val="10"/>
-              </w:rPr>
-            </w:pPr>
+              <w:t>API permettant le peuplement des adresse</w:t>
+            </w:r>
+            <w:r>
+              <w:rPr>
+                <w:sz w:val="10"/>
+                <w:szCs w:val="10"/>
+              </w:rPr>
+              <w:t>s</w:t>
+            </w:r>
+            <w:r>
+              <w:rPr>
+                <w:sz w:val="10"/>
+                <w:szCs w:val="10"/>
+              </w:rPr>
+              <w:t xml:space="preserve"> </w:t>
+            </w:r>
+            <w:r>
+              <w:rPr>
+                <w:sz w:val="10"/>
+                <w:szCs w:val="10"/>
+              </w:rPr>
+              <w:t>ne trouve pas l’adresse demandée</w:t>
+            </w:r>
           </w:p>
         </w:tc>
         <w:tc>
@@ -9175,8 +8850,7 @@
                 <w:sz w:val="10"/>
                 <w:szCs w:val="10"/>
               </w:rPr>
-              <w:lastRenderedPageBreak/>
-              <w:t>Validation du paiement sur la plateforme bancaire</w:t>
+              <w:t>Remplissage des champs relatifs à l’adresse de livraison et attente de 5s</w:t>
             </w:r>
           </w:p>
         </w:tc>
@@ -9203,7 +8877,14 @@
                 <w:sz w:val="10"/>
                 <w:szCs w:val="10"/>
               </w:rPr>
-              <w:t>/</w:t>
+              <w:t xml:space="preserve">Adresse : 5, </w:t>
+            </w:r>
+            <w:r>
+              <w:rPr>
+                <w:sz w:val="10"/>
+                <w:szCs w:val="10"/>
+              </w:rPr>
+              <w:t>abdefgh</w:t>
             </w:r>
           </w:p>
         </w:tc>
@@ -9236,32 +8917,1513 @@
                 <w:sz w:val="10"/>
                 <w:szCs w:val="10"/>
               </w:rPr>
-              <w:t xml:space="preserve">Redirection vers </w:t>
-            </w:r>
-            <w:r>
-              <w:rPr>
-                <w:sz w:val="10"/>
-                <w:szCs w:val="10"/>
-              </w:rPr>
-              <w:t>l’application et affichage d’un message de confirmation de commande</w:t>
-            </w:r>
-          </w:p>
-          <w:p>
-            <w:pPr>
-              <w:jc w:val="center"/>
-              <w:rPr>
-                <w:sz w:val="10"/>
-                <w:szCs w:val="10"/>
-              </w:rPr>
-            </w:pPr>
-            <w:r>
-              <w:rPr>
-                <w:sz w:val="10"/>
-                <w:szCs w:val="10"/>
-              </w:rPr>
-              <w:lastRenderedPageBreak/>
-              <w:t>Envoi d’un email à l’utilisateur récapitulant la commande</w:t>
-            </w:r>
+              <w:t>Chargement pendant 20s supplémentaires avant affichage d’un autre formulaire invitant l’utilisateur à saisir manuellement les informations</w:t>
+            </w:r>
+          </w:p>
+        </w:tc>
+        <w:tc>
+          <w:tcPr>
+            <w:tcW w:w="1080" w:type="dxa"/>
+            <w:tcBorders>
+              <w:top w:val="single" w:sz="8" w:space="0" w:color="000000"/>
+              <w:left w:val="single" w:sz="8" w:space="0" w:color="000000"/>
+              <w:bottom w:val="single" w:sz="8" w:space="0" w:color="000000"/>
+              <w:right w:val="single" w:sz="8" w:space="0" w:color="000000"/>
+            </w:tcBorders>
+          </w:tcPr>
+          <w:p>
+            <w:pPr>
+              <w:jc w:val="center"/>
+              <w:rPr>
+                <w:sz w:val="10"/>
+                <w:szCs w:val="10"/>
+              </w:rPr>
+            </w:pPr>
+          </w:p>
+        </w:tc>
+        <w:tc>
+          <w:tcPr>
+            <w:tcW w:w="1042" w:type="dxa"/>
+            <w:tcBorders>
+              <w:top w:val="single" w:sz="8" w:space="0" w:color="000000"/>
+              <w:left w:val="single" w:sz="8" w:space="0" w:color="000000"/>
+              <w:bottom w:val="single" w:sz="8" w:space="0" w:color="000000"/>
+              <w:right w:val="single" w:sz="8" w:space="0" w:color="000000"/>
+            </w:tcBorders>
+            <w:tcMar>
+              <w:top w:w="100" w:type="dxa"/>
+              <w:left w:w="100" w:type="dxa"/>
+              <w:bottom w:w="100" w:type="dxa"/>
+              <w:right w:w="100" w:type="dxa"/>
+            </w:tcMar>
+          </w:tcPr>
+          <w:p>
+            <w:pPr>
+              <w:jc w:val="center"/>
+              <w:rPr>
+                <w:sz w:val="10"/>
+                <w:szCs w:val="10"/>
+              </w:rPr>
+            </w:pPr>
+          </w:p>
+        </w:tc>
+      </w:tr>
+      <w:tr>
+        <w:trPr>
+          <w:trHeight w:val="150"/>
+          <w:jc w:val="center"/>
+        </w:trPr>
+        <w:tc>
+          <w:tcPr>
+            <w:tcW w:w="440" w:type="dxa"/>
+            <w:tcBorders>
+              <w:top w:val="single" w:sz="8" w:space="0" w:color="000000"/>
+              <w:left w:val="single" w:sz="8" w:space="0" w:color="000000"/>
+              <w:bottom w:val="single" w:sz="8" w:space="0" w:color="000000"/>
+              <w:right w:val="single" w:sz="8" w:space="0" w:color="000000"/>
+            </w:tcBorders>
+          </w:tcPr>
+          <w:p>
+            <w:pPr>
+              <w:jc w:val="center"/>
+              <w:rPr>
+                <w:sz w:val="10"/>
+                <w:szCs w:val="10"/>
+              </w:rPr>
+            </w:pPr>
+            <w:r>
+              <w:rPr>
+                <w:sz w:val="10"/>
+                <w:szCs w:val="10"/>
+              </w:rPr>
+              <w:t>T0520</w:t>
+            </w:r>
+          </w:p>
+        </w:tc>
+        <w:tc>
+          <w:tcPr>
+            <w:tcW w:w="1530" w:type="dxa"/>
+            <w:tcBorders>
+              <w:top w:val="single" w:sz="8" w:space="0" w:color="000000"/>
+              <w:left w:val="single" w:sz="8" w:space="0" w:color="000000"/>
+              <w:bottom w:val="single" w:sz="8" w:space="0" w:color="000000"/>
+              <w:right w:val="single" w:sz="8" w:space="0" w:color="000000"/>
+            </w:tcBorders>
+            <w:tcMar>
+              <w:top w:w="100" w:type="dxa"/>
+              <w:left w:w="100" w:type="dxa"/>
+              <w:bottom w:w="100" w:type="dxa"/>
+              <w:right w:w="100" w:type="dxa"/>
+            </w:tcMar>
+          </w:tcPr>
+          <w:p>
+            <w:pPr>
+              <w:jc w:val="center"/>
+              <w:rPr>
+                <w:sz w:val="10"/>
+                <w:szCs w:val="10"/>
+              </w:rPr>
+            </w:pPr>
+            <w:r>
+              <w:rPr>
+                <w:sz w:val="10"/>
+                <w:szCs w:val="10"/>
+              </w:rPr>
+              <w:t>Lancement d’une commande - Paiement</w:t>
+            </w:r>
+          </w:p>
+        </w:tc>
+        <w:tc>
+          <w:tcPr>
+            <w:tcW w:w="1980" w:type="dxa"/>
+            <w:tcBorders>
+              <w:top w:val="single" w:sz="8" w:space="0" w:color="000000"/>
+              <w:left w:val="single" w:sz="8" w:space="0" w:color="000000"/>
+              <w:bottom w:val="single" w:sz="8" w:space="0" w:color="000000"/>
+              <w:right w:val="single" w:sz="8" w:space="0" w:color="000000"/>
+            </w:tcBorders>
+          </w:tcPr>
+          <w:p>
+            <w:pPr>
+              <w:jc w:val="center"/>
+              <w:rPr>
+                <w:sz w:val="10"/>
+                <w:szCs w:val="10"/>
+              </w:rPr>
+            </w:pPr>
+            <w:r>
+              <w:rPr>
+                <w:sz w:val="10"/>
+                <w:szCs w:val="10"/>
+              </w:rPr>
+              <w:t>Connexion effectuée</w:t>
+            </w:r>
+          </w:p>
+          <w:p>
+            <w:pPr>
+              <w:jc w:val="center"/>
+              <w:rPr>
+                <w:sz w:val="10"/>
+                <w:szCs w:val="10"/>
+              </w:rPr>
+            </w:pPr>
+            <w:r>
+              <w:rPr>
+                <w:sz w:val="10"/>
+                <w:szCs w:val="10"/>
+              </w:rPr>
+              <w:t>Sélection d’articles et ajout au panier</w:t>
+            </w:r>
+          </w:p>
+          <w:p>
+            <w:pPr>
+              <w:jc w:val="center"/>
+              <w:rPr>
+                <w:sz w:val="10"/>
+                <w:szCs w:val="10"/>
+              </w:rPr>
+            </w:pPr>
+            <w:r>
+              <w:rPr>
+                <w:sz w:val="10"/>
+                <w:szCs w:val="10"/>
+              </w:rPr>
+              <w:t>Appui sur le bouton de finalisation de la commande</w:t>
+            </w:r>
+          </w:p>
+          <w:p>
+            <w:pPr>
+              <w:jc w:val="center"/>
+              <w:rPr>
+                <w:sz w:val="10"/>
+                <w:szCs w:val="10"/>
+              </w:rPr>
+            </w:pPr>
+            <w:r>
+              <w:rPr>
+                <w:sz w:val="10"/>
+                <w:szCs w:val="10"/>
+              </w:rPr>
+              <w:t>Entrée des informations de livraison et confirmation</w:t>
+            </w:r>
+          </w:p>
+        </w:tc>
+        <w:tc>
+          <w:tcPr>
+            <w:tcW w:w="1800" w:type="dxa"/>
+            <w:tcBorders>
+              <w:top w:val="single" w:sz="8" w:space="0" w:color="000000"/>
+              <w:left w:val="single" w:sz="8" w:space="0" w:color="000000"/>
+              <w:bottom w:val="single" w:sz="8" w:space="0" w:color="000000"/>
+              <w:right w:val="single" w:sz="8" w:space="0" w:color="000000"/>
+            </w:tcBorders>
+          </w:tcPr>
+          <w:p>
+            <w:pPr>
+              <w:jc w:val="center"/>
+              <w:rPr>
+                <w:sz w:val="10"/>
+                <w:szCs w:val="10"/>
+              </w:rPr>
+            </w:pPr>
+            <w:r>
+              <w:rPr>
+                <w:sz w:val="10"/>
+                <w:szCs w:val="10"/>
+              </w:rPr>
+              <w:t>Choix d’un mode de paiement par carte bancaire</w:t>
+            </w:r>
+          </w:p>
+        </w:tc>
+        <w:tc>
+          <w:tcPr>
+            <w:tcW w:w="1260" w:type="dxa"/>
+            <w:tcBorders>
+              <w:top w:val="single" w:sz="8" w:space="0" w:color="000000"/>
+              <w:left w:val="single" w:sz="8" w:space="0" w:color="000000"/>
+              <w:bottom w:val="single" w:sz="8" w:space="0" w:color="000000"/>
+              <w:right w:val="single" w:sz="8" w:space="0" w:color="000000"/>
+            </w:tcBorders>
+          </w:tcPr>
+          <w:p>
+            <w:pPr>
+              <w:jc w:val="center"/>
+              <w:rPr>
+                <w:sz w:val="10"/>
+                <w:szCs w:val="10"/>
+              </w:rPr>
+            </w:pPr>
+            <w:r>
+              <w:rPr>
+                <w:sz w:val="10"/>
+                <w:szCs w:val="10"/>
+              </w:rPr>
+              <w:t>Information bancaire correctes</w:t>
+            </w:r>
+          </w:p>
+        </w:tc>
+        <w:tc>
+          <w:tcPr>
+            <w:tcW w:w="1350" w:type="dxa"/>
+            <w:tcBorders>
+              <w:top w:val="single" w:sz="8" w:space="0" w:color="000000"/>
+              <w:left w:val="single" w:sz="8" w:space="0" w:color="000000"/>
+              <w:bottom w:val="single" w:sz="8" w:space="0" w:color="000000"/>
+              <w:right w:val="single" w:sz="8" w:space="0" w:color="000000"/>
+            </w:tcBorders>
+            <w:tcMar>
+              <w:top w:w="100" w:type="dxa"/>
+              <w:left w:w="100" w:type="dxa"/>
+              <w:bottom w:w="100" w:type="dxa"/>
+              <w:right w:w="100" w:type="dxa"/>
+            </w:tcMar>
+          </w:tcPr>
+          <w:p>
+            <w:pPr>
+              <w:jc w:val="center"/>
+              <w:rPr>
+                <w:sz w:val="10"/>
+                <w:szCs w:val="10"/>
+              </w:rPr>
+            </w:pPr>
+            <w:r>
+              <w:rPr>
+                <w:sz w:val="10"/>
+                <w:szCs w:val="10"/>
+              </w:rPr>
+              <w:t>Ouverture d’un accordéon et affichage d’un formulaire permettant d’entrer les valeurs relatives à la carte bancaire</w:t>
+            </w:r>
+          </w:p>
+        </w:tc>
+        <w:tc>
+          <w:tcPr>
+            <w:tcW w:w="1080" w:type="dxa"/>
+            <w:tcBorders>
+              <w:top w:val="single" w:sz="8" w:space="0" w:color="000000"/>
+              <w:left w:val="single" w:sz="8" w:space="0" w:color="000000"/>
+              <w:bottom w:val="single" w:sz="8" w:space="0" w:color="000000"/>
+              <w:right w:val="single" w:sz="8" w:space="0" w:color="000000"/>
+            </w:tcBorders>
+          </w:tcPr>
+          <w:p>
+            <w:pPr>
+              <w:jc w:val="center"/>
+              <w:rPr>
+                <w:sz w:val="10"/>
+                <w:szCs w:val="10"/>
+              </w:rPr>
+            </w:pPr>
+          </w:p>
+        </w:tc>
+        <w:tc>
+          <w:tcPr>
+            <w:tcW w:w="1042" w:type="dxa"/>
+            <w:tcBorders>
+              <w:top w:val="single" w:sz="8" w:space="0" w:color="000000"/>
+              <w:left w:val="single" w:sz="8" w:space="0" w:color="000000"/>
+              <w:bottom w:val="single" w:sz="8" w:space="0" w:color="000000"/>
+              <w:right w:val="single" w:sz="8" w:space="0" w:color="000000"/>
+            </w:tcBorders>
+            <w:tcMar>
+              <w:top w:w="100" w:type="dxa"/>
+              <w:left w:w="100" w:type="dxa"/>
+              <w:bottom w:w="100" w:type="dxa"/>
+              <w:right w:w="100" w:type="dxa"/>
+            </w:tcMar>
+          </w:tcPr>
+          <w:p>
+            <w:pPr>
+              <w:jc w:val="center"/>
+              <w:rPr>
+                <w:sz w:val="10"/>
+                <w:szCs w:val="10"/>
+              </w:rPr>
+            </w:pPr>
+          </w:p>
+        </w:tc>
+      </w:tr>
+      <w:tr>
+        <w:trPr>
+          <w:trHeight w:val="150"/>
+          <w:jc w:val="center"/>
+        </w:trPr>
+        <w:tc>
+          <w:tcPr>
+            <w:tcW w:w="440" w:type="dxa"/>
+            <w:tcBorders>
+              <w:top w:val="single" w:sz="8" w:space="0" w:color="000000"/>
+              <w:left w:val="single" w:sz="8" w:space="0" w:color="000000"/>
+              <w:bottom w:val="single" w:sz="8" w:space="0" w:color="000000"/>
+              <w:right w:val="single" w:sz="8" w:space="0" w:color="000000"/>
+            </w:tcBorders>
+          </w:tcPr>
+          <w:p>
+            <w:pPr>
+              <w:jc w:val="center"/>
+              <w:rPr>
+                <w:sz w:val="10"/>
+                <w:szCs w:val="10"/>
+              </w:rPr>
+            </w:pPr>
+            <w:r>
+              <w:rPr>
+                <w:sz w:val="10"/>
+                <w:szCs w:val="10"/>
+              </w:rPr>
+              <w:t>T052</w:t>
+            </w:r>
+            <w:r>
+              <w:rPr>
+                <w:sz w:val="10"/>
+                <w:szCs w:val="10"/>
+              </w:rPr>
+              <w:t>1</w:t>
+            </w:r>
+          </w:p>
+        </w:tc>
+        <w:tc>
+          <w:tcPr>
+            <w:tcW w:w="1530" w:type="dxa"/>
+            <w:tcBorders>
+              <w:top w:val="single" w:sz="8" w:space="0" w:color="000000"/>
+              <w:left w:val="single" w:sz="8" w:space="0" w:color="000000"/>
+              <w:bottom w:val="single" w:sz="8" w:space="0" w:color="000000"/>
+              <w:right w:val="single" w:sz="8" w:space="0" w:color="000000"/>
+            </w:tcBorders>
+            <w:tcMar>
+              <w:top w:w="100" w:type="dxa"/>
+              <w:left w:w="100" w:type="dxa"/>
+              <w:bottom w:w="100" w:type="dxa"/>
+              <w:right w:w="100" w:type="dxa"/>
+            </w:tcMar>
+          </w:tcPr>
+          <w:p>
+            <w:pPr>
+              <w:jc w:val="center"/>
+              <w:rPr>
+                <w:sz w:val="10"/>
+                <w:szCs w:val="10"/>
+              </w:rPr>
+            </w:pPr>
+            <w:r>
+              <w:rPr>
+                <w:sz w:val="10"/>
+                <w:szCs w:val="10"/>
+              </w:rPr>
+              <w:t>Lancement d’une commande - Paiement</w:t>
+            </w:r>
+          </w:p>
+        </w:tc>
+        <w:tc>
+          <w:tcPr>
+            <w:tcW w:w="1980" w:type="dxa"/>
+            <w:tcBorders>
+              <w:top w:val="single" w:sz="8" w:space="0" w:color="000000"/>
+              <w:left w:val="single" w:sz="8" w:space="0" w:color="000000"/>
+              <w:bottom w:val="single" w:sz="8" w:space="0" w:color="000000"/>
+              <w:right w:val="single" w:sz="8" w:space="0" w:color="000000"/>
+            </w:tcBorders>
+          </w:tcPr>
+          <w:p>
+            <w:pPr>
+              <w:jc w:val="center"/>
+              <w:rPr>
+                <w:sz w:val="10"/>
+                <w:szCs w:val="10"/>
+              </w:rPr>
+            </w:pPr>
+            <w:r>
+              <w:rPr>
+                <w:sz w:val="10"/>
+                <w:szCs w:val="10"/>
+              </w:rPr>
+              <w:t>Connexion effectuée</w:t>
+            </w:r>
+          </w:p>
+          <w:p>
+            <w:pPr>
+              <w:jc w:val="center"/>
+              <w:rPr>
+                <w:sz w:val="10"/>
+                <w:szCs w:val="10"/>
+              </w:rPr>
+            </w:pPr>
+            <w:r>
+              <w:rPr>
+                <w:sz w:val="10"/>
+                <w:szCs w:val="10"/>
+              </w:rPr>
+              <w:t>Sélection d’articles et ajout au panier</w:t>
+            </w:r>
+          </w:p>
+          <w:p>
+            <w:pPr>
+              <w:jc w:val="center"/>
+              <w:rPr>
+                <w:sz w:val="10"/>
+                <w:szCs w:val="10"/>
+              </w:rPr>
+            </w:pPr>
+            <w:r>
+              <w:rPr>
+                <w:sz w:val="10"/>
+                <w:szCs w:val="10"/>
+              </w:rPr>
+              <w:t>Appui sur le bouton de finalisation de la commande</w:t>
+            </w:r>
+          </w:p>
+          <w:p>
+            <w:pPr>
+              <w:jc w:val="center"/>
+              <w:rPr>
+                <w:sz w:val="10"/>
+                <w:szCs w:val="10"/>
+              </w:rPr>
+            </w:pPr>
+            <w:r>
+              <w:rPr>
+                <w:sz w:val="10"/>
+                <w:szCs w:val="10"/>
+              </w:rPr>
+              <w:t>Entrée des informations de livraison et confirmation</w:t>
+            </w:r>
+          </w:p>
+        </w:tc>
+        <w:tc>
+          <w:tcPr>
+            <w:tcW w:w="1800" w:type="dxa"/>
+            <w:tcBorders>
+              <w:top w:val="single" w:sz="8" w:space="0" w:color="000000"/>
+              <w:left w:val="single" w:sz="8" w:space="0" w:color="000000"/>
+              <w:bottom w:val="single" w:sz="8" w:space="0" w:color="000000"/>
+              <w:right w:val="single" w:sz="8" w:space="0" w:color="000000"/>
+            </w:tcBorders>
+          </w:tcPr>
+          <w:p>
+            <w:pPr>
+              <w:jc w:val="center"/>
+              <w:rPr>
+                <w:sz w:val="10"/>
+                <w:szCs w:val="10"/>
+              </w:rPr>
+            </w:pPr>
+            <w:r>
+              <w:rPr>
+                <w:sz w:val="10"/>
+                <w:szCs w:val="10"/>
+              </w:rPr>
+              <w:t xml:space="preserve">Choix d’un mode de paiement par </w:t>
+            </w:r>
+            <w:r>
+              <w:rPr>
+                <w:sz w:val="10"/>
+                <w:szCs w:val="10"/>
+              </w:rPr>
+              <w:t>PayPal</w:t>
+            </w:r>
+          </w:p>
+        </w:tc>
+        <w:tc>
+          <w:tcPr>
+            <w:tcW w:w="1260" w:type="dxa"/>
+            <w:tcBorders>
+              <w:top w:val="single" w:sz="8" w:space="0" w:color="000000"/>
+              <w:left w:val="single" w:sz="8" w:space="0" w:color="000000"/>
+              <w:bottom w:val="single" w:sz="8" w:space="0" w:color="000000"/>
+              <w:right w:val="single" w:sz="8" w:space="0" w:color="000000"/>
+            </w:tcBorders>
+          </w:tcPr>
+          <w:p>
+            <w:pPr>
+              <w:jc w:val="center"/>
+              <w:rPr>
+                <w:sz w:val="10"/>
+                <w:szCs w:val="10"/>
+              </w:rPr>
+            </w:pPr>
+            <w:r>
+              <w:rPr>
+                <w:sz w:val="10"/>
+                <w:szCs w:val="10"/>
+              </w:rPr>
+              <w:t>/</w:t>
+            </w:r>
+          </w:p>
+        </w:tc>
+        <w:tc>
+          <w:tcPr>
+            <w:tcW w:w="1350" w:type="dxa"/>
+            <w:tcBorders>
+              <w:top w:val="single" w:sz="8" w:space="0" w:color="000000"/>
+              <w:left w:val="single" w:sz="8" w:space="0" w:color="000000"/>
+              <w:bottom w:val="single" w:sz="8" w:space="0" w:color="000000"/>
+              <w:right w:val="single" w:sz="8" w:space="0" w:color="000000"/>
+            </w:tcBorders>
+            <w:tcMar>
+              <w:top w:w="100" w:type="dxa"/>
+              <w:left w:w="100" w:type="dxa"/>
+              <w:bottom w:w="100" w:type="dxa"/>
+              <w:right w:w="100" w:type="dxa"/>
+            </w:tcMar>
+          </w:tcPr>
+          <w:p>
+            <w:pPr>
+              <w:jc w:val="center"/>
+              <w:rPr>
+                <w:sz w:val="10"/>
+                <w:szCs w:val="10"/>
+              </w:rPr>
+            </w:pPr>
+            <w:r>
+              <w:rPr>
+                <w:sz w:val="10"/>
+                <w:szCs w:val="10"/>
+              </w:rPr>
+              <w:t>Modification du bouton de validation du paiement par un bouton relatif à PayPal</w:t>
+            </w:r>
+          </w:p>
+        </w:tc>
+        <w:tc>
+          <w:tcPr>
+            <w:tcW w:w="1080" w:type="dxa"/>
+            <w:tcBorders>
+              <w:top w:val="single" w:sz="8" w:space="0" w:color="000000"/>
+              <w:left w:val="single" w:sz="8" w:space="0" w:color="000000"/>
+              <w:bottom w:val="single" w:sz="8" w:space="0" w:color="000000"/>
+              <w:right w:val="single" w:sz="8" w:space="0" w:color="000000"/>
+            </w:tcBorders>
+          </w:tcPr>
+          <w:p>
+            <w:pPr>
+              <w:jc w:val="center"/>
+              <w:rPr>
+                <w:sz w:val="10"/>
+                <w:szCs w:val="10"/>
+              </w:rPr>
+            </w:pPr>
+          </w:p>
+        </w:tc>
+        <w:tc>
+          <w:tcPr>
+            <w:tcW w:w="1042" w:type="dxa"/>
+            <w:tcBorders>
+              <w:top w:val="single" w:sz="8" w:space="0" w:color="000000"/>
+              <w:left w:val="single" w:sz="8" w:space="0" w:color="000000"/>
+              <w:bottom w:val="single" w:sz="8" w:space="0" w:color="000000"/>
+              <w:right w:val="single" w:sz="8" w:space="0" w:color="000000"/>
+            </w:tcBorders>
+            <w:tcMar>
+              <w:top w:w="100" w:type="dxa"/>
+              <w:left w:w="100" w:type="dxa"/>
+              <w:bottom w:w="100" w:type="dxa"/>
+              <w:right w:w="100" w:type="dxa"/>
+            </w:tcMar>
+          </w:tcPr>
+          <w:p>
+            <w:pPr>
+              <w:jc w:val="center"/>
+              <w:rPr>
+                <w:sz w:val="10"/>
+                <w:szCs w:val="10"/>
+              </w:rPr>
+            </w:pPr>
+          </w:p>
+        </w:tc>
+      </w:tr>
+      <w:tr>
+        <w:trPr>
+          <w:trHeight w:val="150"/>
+          <w:jc w:val="center"/>
+        </w:trPr>
+        <w:tc>
+          <w:tcPr>
+            <w:tcW w:w="440" w:type="dxa"/>
+            <w:tcBorders>
+              <w:top w:val="single" w:sz="8" w:space="0" w:color="000000"/>
+              <w:left w:val="single" w:sz="8" w:space="0" w:color="000000"/>
+              <w:bottom w:val="single" w:sz="8" w:space="0" w:color="000000"/>
+              <w:right w:val="single" w:sz="8" w:space="0" w:color="000000"/>
+            </w:tcBorders>
+          </w:tcPr>
+          <w:p>
+            <w:pPr>
+              <w:jc w:val="center"/>
+              <w:rPr>
+                <w:sz w:val="10"/>
+                <w:szCs w:val="10"/>
+              </w:rPr>
+            </w:pPr>
+            <w:r>
+              <w:rPr>
+                <w:sz w:val="10"/>
+                <w:szCs w:val="10"/>
+              </w:rPr>
+              <w:t>T0530</w:t>
+            </w:r>
+          </w:p>
+        </w:tc>
+        <w:tc>
+          <w:tcPr>
+            <w:tcW w:w="1530" w:type="dxa"/>
+            <w:tcBorders>
+              <w:top w:val="single" w:sz="8" w:space="0" w:color="000000"/>
+              <w:left w:val="single" w:sz="8" w:space="0" w:color="000000"/>
+              <w:bottom w:val="single" w:sz="8" w:space="0" w:color="000000"/>
+              <w:right w:val="single" w:sz="8" w:space="0" w:color="000000"/>
+            </w:tcBorders>
+            <w:tcMar>
+              <w:top w:w="100" w:type="dxa"/>
+              <w:left w:w="100" w:type="dxa"/>
+              <w:bottom w:w="100" w:type="dxa"/>
+              <w:right w:w="100" w:type="dxa"/>
+            </w:tcMar>
+          </w:tcPr>
+          <w:p>
+            <w:pPr>
+              <w:jc w:val="center"/>
+              <w:rPr>
+                <w:sz w:val="10"/>
+                <w:szCs w:val="10"/>
+              </w:rPr>
+            </w:pPr>
+            <w:r>
+              <w:rPr>
+                <w:sz w:val="10"/>
+                <w:szCs w:val="10"/>
+              </w:rPr>
+              <w:t>Lancement d’une commande – Contact de la banque</w:t>
+            </w:r>
+          </w:p>
+        </w:tc>
+        <w:tc>
+          <w:tcPr>
+            <w:tcW w:w="1980" w:type="dxa"/>
+            <w:tcBorders>
+              <w:top w:val="single" w:sz="8" w:space="0" w:color="000000"/>
+              <w:left w:val="single" w:sz="8" w:space="0" w:color="000000"/>
+              <w:bottom w:val="single" w:sz="8" w:space="0" w:color="000000"/>
+              <w:right w:val="single" w:sz="8" w:space="0" w:color="000000"/>
+            </w:tcBorders>
+          </w:tcPr>
+          <w:p>
+            <w:pPr>
+              <w:jc w:val="center"/>
+              <w:rPr>
+                <w:sz w:val="10"/>
+                <w:szCs w:val="10"/>
+              </w:rPr>
+            </w:pPr>
+            <w:r>
+              <w:rPr>
+                <w:sz w:val="10"/>
+                <w:szCs w:val="10"/>
+              </w:rPr>
+              <w:t>Connexion effectuée</w:t>
+            </w:r>
+          </w:p>
+          <w:p>
+            <w:pPr>
+              <w:jc w:val="center"/>
+              <w:rPr>
+                <w:sz w:val="10"/>
+                <w:szCs w:val="10"/>
+              </w:rPr>
+            </w:pPr>
+            <w:r>
+              <w:rPr>
+                <w:sz w:val="10"/>
+                <w:szCs w:val="10"/>
+              </w:rPr>
+              <w:t>Sélection d’articles et ajout au panier</w:t>
+            </w:r>
+          </w:p>
+          <w:p>
+            <w:pPr>
+              <w:jc w:val="center"/>
+              <w:rPr>
+                <w:sz w:val="10"/>
+                <w:szCs w:val="10"/>
+              </w:rPr>
+            </w:pPr>
+            <w:r>
+              <w:rPr>
+                <w:sz w:val="10"/>
+                <w:szCs w:val="10"/>
+              </w:rPr>
+              <w:t>Appui sur le bouton de finalisation de la commande</w:t>
+            </w:r>
+          </w:p>
+          <w:p>
+            <w:pPr>
+              <w:jc w:val="center"/>
+              <w:rPr>
+                <w:sz w:val="10"/>
+                <w:szCs w:val="10"/>
+              </w:rPr>
+            </w:pPr>
+            <w:r>
+              <w:rPr>
+                <w:sz w:val="10"/>
+                <w:szCs w:val="10"/>
+              </w:rPr>
+              <w:t>Entrée des informations de livraison et confirmation</w:t>
+            </w:r>
+          </w:p>
+          <w:p>
+            <w:pPr>
+              <w:jc w:val="center"/>
+              <w:rPr>
+                <w:sz w:val="10"/>
+                <w:szCs w:val="10"/>
+              </w:rPr>
+            </w:pPr>
+            <w:r>
+              <w:rPr>
+                <w:sz w:val="10"/>
+                <w:szCs w:val="10"/>
+              </w:rPr>
+              <w:t>Entrée des informations bancaire</w:t>
+            </w:r>
+          </w:p>
+        </w:tc>
+        <w:tc>
+          <w:tcPr>
+            <w:tcW w:w="1800" w:type="dxa"/>
+            <w:tcBorders>
+              <w:top w:val="single" w:sz="8" w:space="0" w:color="000000"/>
+              <w:left w:val="single" w:sz="8" w:space="0" w:color="000000"/>
+              <w:bottom w:val="single" w:sz="8" w:space="0" w:color="000000"/>
+              <w:right w:val="single" w:sz="8" w:space="0" w:color="000000"/>
+            </w:tcBorders>
+          </w:tcPr>
+          <w:p>
+            <w:pPr>
+              <w:jc w:val="center"/>
+              <w:rPr>
+                <w:sz w:val="10"/>
+                <w:szCs w:val="10"/>
+              </w:rPr>
+            </w:pPr>
+            <w:r>
+              <w:rPr>
+                <w:sz w:val="10"/>
+                <w:szCs w:val="10"/>
+              </w:rPr>
+              <w:t>Appui sur le bouton de confirmation des données bancaires</w:t>
+            </w:r>
+          </w:p>
+        </w:tc>
+        <w:tc>
+          <w:tcPr>
+            <w:tcW w:w="1260" w:type="dxa"/>
+            <w:tcBorders>
+              <w:top w:val="single" w:sz="8" w:space="0" w:color="000000"/>
+              <w:left w:val="single" w:sz="8" w:space="0" w:color="000000"/>
+              <w:bottom w:val="single" w:sz="8" w:space="0" w:color="000000"/>
+              <w:right w:val="single" w:sz="8" w:space="0" w:color="000000"/>
+            </w:tcBorders>
+          </w:tcPr>
+          <w:p>
+            <w:pPr>
+              <w:jc w:val="center"/>
+              <w:rPr>
+                <w:sz w:val="10"/>
+                <w:szCs w:val="10"/>
+              </w:rPr>
+            </w:pPr>
+            <w:r>
+              <w:rPr>
+                <w:sz w:val="10"/>
+                <w:szCs w:val="10"/>
+              </w:rPr>
+              <w:t>/</w:t>
+            </w:r>
+          </w:p>
+        </w:tc>
+        <w:tc>
+          <w:tcPr>
+            <w:tcW w:w="1350" w:type="dxa"/>
+            <w:tcBorders>
+              <w:top w:val="single" w:sz="8" w:space="0" w:color="000000"/>
+              <w:left w:val="single" w:sz="8" w:space="0" w:color="000000"/>
+              <w:bottom w:val="single" w:sz="8" w:space="0" w:color="000000"/>
+              <w:right w:val="single" w:sz="8" w:space="0" w:color="000000"/>
+            </w:tcBorders>
+            <w:tcMar>
+              <w:top w:w="100" w:type="dxa"/>
+              <w:left w:w="100" w:type="dxa"/>
+              <w:bottom w:w="100" w:type="dxa"/>
+              <w:right w:w="100" w:type="dxa"/>
+            </w:tcMar>
+          </w:tcPr>
+          <w:p>
+            <w:pPr>
+              <w:jc w:val="center"/>
+              <w:rPr>
+                <w:sz w:val="10"/>
+                <w:szCs w:val="10"/>
+              </w:rPr>
+            </w:pPr>
+            <w:r>
+              <w:rPr>
+                <w:sz w:val="10"/>
+                <w:szCs w:val="10"/>
+              </w:rPr>
+              <w:t>Redirection vers l’interface de paiement de la banque</w:t>
+            </w:r>
+          </w:p>
+        </w:tc>
+        <w:tc>
+          <w:tcPr>
+            <w:tcW w:w="1080" w:type="dxa"/>
+            <w:tcBorders>
+              <w:top w:val="single" w:sz="8" w:space="0" w:color="000000"/>
+              <w:left w:val="single" w:sz="8" w:space="0" w:color="000000"/>
+              <w:bottom w:val="single" w:sz="8" w:space="0" w:color="000000"/>
+              <w:right w:val="single" w:sz="8" w:space="0" w:color="000000"/>
+            </w:tcBorders>
+          </w:tcPr>
+          <w:p>
+            <w:pPr>
+              <w:jc w:val="center"/>
+              <w:rPr>
+                <w:sz w:val="10"/>
+                <w:szCs w:val="10"/>
+              </w:rPr>
+            </w:pPr>
+          </w:p>
+        </w:tc>
+        <w:tc>
+          <w:tcPr>
+            <w:tcW w:w="1042" w:type="dxa"/>
+            <w:tcBorders>
+              <w:top w:val="single" w:sz="8" w:space="0" w:color="000000"/>
+              <w:left w:val="single" w:sz="8" w:space="0" w:color="000000"/>
+              <w:bottom w:val="single" w:sz="8" w:space="0" w:color="000000"/>
+              <w:right w:val="single" w:sz="8" w:space="0" w:color="000000"/>
+            </w:tcBorders>
+            <w:tcMar>
+              <w:top w:w="100" w:type="dxa"/>
+              <w:left w:w="100" w:type="dxa"/>
+              <w:bottom w:w="100" w:type="dxa"/>
+              <w:right w:w="100" w:type="dxa"/>
+            </w:tcMar>
+          </w:tcPr>
+          <w:p>
+            <w:pPr>
+              <w:jc w:val="center"/>
+              <w:rPr>
+                <w:sz w:val="10"/>
+                <w:szCs w:val="10"/>
+              </w:rPr>
+            </w:pPr>
+          </w:p>
+        </w:tc>
+      </w:tr>
+      <w:tr>
+        <w:trPr>
+          <w:trHeight w:val="150"/>
+          <w:jc w:val="center"/>
+        </w:trPr>
+        <w:tc>
+          <w:tcPr>
+            <w:tcW w:w="440" w:type="dxa"/>
+            <w:tcBorders>
+              <w:top w:val="single" w:sz="8" w:space="0" w:color="000000"/>
+              <w:left w:val="single" w:sz="8" w:space="0" w:color="000000"/>
+              <w:bottom w:val="single" w:sz="8" w:space="0" w:color="000000"/>
+              <w:right w:val="single" w:sz="8" w:space="0" w:color="000000"/>
+            </w:tcBorders>
+          </w:tcPr>
+          <w:p>
+            <w:pPr>
+              <w:jc w:val="center"/>
+              <w:rPr>
+                <w:sz w:val="10"/>
+                <w:szCs w:val="10"/>
+              </w:rPr>
+            </w:pPr>
+            <w:r>
+              <w:rPr>
+                <w:sz w:val="10"/>
+                <w:szCs w:val="10"/>
+              </w:rPr>
+              <w:t>T0540</w:t>
+            </w:r>
+          </w:p>
+        </w:tc>
+        <w:tc>
+          <w:tcPr>
+            <w:tcW w:w="1530" w:type="dxa"/>
+            <w:tcBorders>
+              <w:top w:val="single" w:sz="8" w:space="0" w:color="000000"/>
+              <w:left w:val="single" w:sz="8" w:space="0" w:color="000000"/>
+              <w:bottom w:val="single" w:sz="8" w:space="0" w:color="000000"/>
+              <w:right w:val="single" w:sz="8" w:space="0" w:color="000000"/>
+            </w:tcBorders>
+            <w:tcMar>
+              <w:top w:w="100" w:type="dxa"/>
+              <w:left w:w="100" w:type="dxa"/>
+              <w:bottom w:w="100" w:type="dxa"/>
+              <w:right w:w="100" w:type="dxa"/>
+            </w:tcMar>
+          </w:tcPr>
+          <w:p>
+            <w:pPr>
+              <w:jc w:val="center"/>
+              <w:rPr>
+                <w:sz w:val="10"/>
+                <w:szCs w:val="10"/>
+              </w:rPr>
+            </w:pPr>
+            <w:r>
+              <w:rPr>
+                <w:sz w:val="10"/>
+                <w:szCs w:val="10"/>
+              </w:rPr>
+              <w:t>Lancement d’une commande – Confirmation</w:t>
+            </w:r>
+          </w:p>
+        </w:tc>
+        <w:tc>
+          <w:tcPr>
+            <w:tcW w:w="1980" w:type="dxa"/>
+            <w:tcBorders>
+              <w:top w:val="single" w:sz="8" w:space="0" w:color="000000"/>
+              <w:left w:val="single" w:sz="8" w:space="0" w:color="000000"/>
+              <w:bottom w:val="single" w:sz="8" w:space="0" w:color="000000"/>
+              <w:right w:val="single" w:sz="8" w:space="0" w:color="000000"/>
+            </w:tcBorders>
+          </w:tcPr>
+          <w:p>
+            <w:pPr>
+              <w:jc w:val="center"/>
+              <w:rPr>
+                <w:sz w:val="10"/>
+                <w:szCs w:val="10"/>
+              </w:rPr>
+            </w:pPr>
+            <w:r>
+              <w:rPr>
+                <w:sz w:val="10"/>
+                <w:szCs w:val="10"/>
+              </w:rPr>
+              <w:t>Connexion effectuée</w:t>
+            </w:r>
+          </w:p>
+          <w:p>
+            <w:pPr>
+              <w:jc w:val="center"/>
+              <w:rPr>
+                <w:sz w:val="10"/>
+                <w:szCs w:val="10"/>
+              </w:rPr>
+            </w:pPr>
+            <w:r>
+              <w:rPr>
+                <w:sz w:val="10"/>
+                <w:szCs w:val="10"/>
+              </w:rPr>
+              <w:t>Sélection d’articles et ajout au panier</w:t>
+            </w:r>
+          </w:p>
+          <w:p>
+            <w:pPr>
+              <w:jc w:val="center"/>
+              <w:rPr>
+                <w:sz w:val="10"/>
+                <w:szCs w:val="10"/>
+              </w:rPr>
+            </w:pPr>
+            <w:r>
+              <w:rPr>
+                <w:sz w:val="10"/>
+                <w:szCs w:val="10"/>
+              </w:rPr>
+              <w:t>Appui sur le bouton de finalisation de la commande</w:t>
+            </w:r>
+          </w:p>
+          <w:p>
+            <w:pPr>
+              <w:jc w:val="center"/>
+              <w:rPr>
+                <w:sz w:val="10"/>
+                <w:szCs w:val="10"/>
+              </w:rPr>
+            </w:pPr>
+            <w:r>
+              <w:rPr>
+                <w:sz w:val="10"/>
+                <w:szCs w:val="10"/>
+              </w:rPr>
+              <w:t>Entrée des informations de livraison et confirmation</w:t>
+            </w:r>
+          </w:p>
+          <w:p>
+            <w:pPr>
+              <w:jc w:val="center"/>
+              <w:rPr>
+                <w:sz w:val="10"/>
+                <w:szCs w:val="10"/>
+              </w:rPr>
+            </w:pPr>
+            <w:r>
+              <w:rPr>
+                <w:sz w:val="10"/>
+                <w:szCs w:val="10"/>
+              </w:rPr>
+              <w:t>Entrée des informations bancaire et confirmation</w:t>
+            </w:r>
+          </w:p>
+          <w:p>
+            <w:pPr>
+              <w:jc w:val="center"/>
+              <w:rPr>
+                <w:sz w:val="10"/>
+                <w:szCs w:val="10"/>
+              </w:rPr>
+            </w:pPr>
+          </w:p>
+        </w:tc>
+        <w:tc>
+          <w:tcPr>
+            <w:tcW w:w="1800" w:type="dxa"/>
+            <w:tcBorders>
+              <w:top w:val="single" w:sz="8" w:space="0" w:color="000000"/>
+              <w:left w:val="single" w:sz="8" w:space="0" w:color="000000"/>
+              <w:bottom w:val="single" w:sz="8" w:space="0" w:color="000000"/>
+              <w:right w:val="single" w:sz="8" w:space="0" w:color="000000"/>
+            </w:tcBorders>
+          </w:tcPr>
+          <w:p>
+            <w:pPr>
+              <w:jc w:val="center"/>
+              <w:rPr>
+                <w:sz w:val="10"/>
+                <w:szCs w:val="10"/>
+              </w:rPr>
+            </w:pPr>
+            <w:r>
+              <w:rPr>
+                <w:sz w:val="10"/>
+                <w:szCs w:val="10"/>
+              </w:rPr>
+              <w:t>Validation du paiement sur la plateforme bancaire</w:t>
+            </w:r>
+          </w:p>
+        </w:tc>
+        <w:tc>
+          <w:tcPr>
+            <w:tcW w:w="1260" w:type="dxa"/>
+            <w:tcBorders>
+              <w:top w:val="single" w:sz="8" w:space="0" w:color="000000"/>
+              <w:left w:val="single" w:sz="8" w:space="0" w:color="000000"/>
+              <w:bottom w:val="single" w:sz="8" w:space="0" w:color="000000"/>
+              <w:right w:val="single" w:sz="8" w:space="0" w:color="000000"/>
+            </w:tcBorders>
+          </w:tcPr>
+          <w:p>
+            <w:pPr>
+              <w:jc w:val="center"/>
+              <w:rPr>
+                <w:sz w:val="10"/>
+                <w:szCs w:val="10"/>
+              </w:rPr>
+            </w:pPr>
+            <w:r>
+              <w:rPr>
+                <w:sz w:val="10"/>
+                <w:szCs w:val="10"/>
+              </w:rPr>
+              <w:t>/</w:t>
+            </w:r>
+          </w:p>
+        </w:tc>
+        <w:tc>
+          <w:tcPr>
+            <w:tcW w:w="1350" w:type="dxa"/>
+            <w:tcBorders>
+              <w:top w:val="single" w:sz="8" w:space="0" w:color="000000"/>
+              <w:left w:val="single" w:sz="8" w:space="0" w:color="000000"/>
+              <w:bottom w:val="single" w:sz="8" w:space="0" w:color="000000"/>
+              <w:right w:val="single" w:sz="8" w:space="0" w:color="000000"/>
+            </w:tcBorders>
+            <w:tcMar>
+              <w:top w:w="100" w:type="dxa"/>
+              <w:left w:w="100" w:type="dxa"/>
+              <w:bottom w:w="100" w:type="dxa"/>
+              <w:right w:w="100" w:type="dxa"/>
+            </w:tcMar>
+          </w:tcPr>
+          <w:p>
+            <w:pPr>
+              <w:jc w:val="center"/>
+              <w:rPr>
+                <w:sz w:val="10"/>
+                <w:szCs w:val="10"/>
+              </w:rPr>
+            </w:pPr>
+            <w:r>
+              <w:rPr>
+                <w:sz w:val="10"/>
+                <w:szCs w:val="10"/>
+              </w:rPr>
+              <w:t>Redirection vers l’application et affichage d’un message de confirmation de commande</w:t>
+            </w:r>
+          </w:p>
+          <w:p>
+            <w:pPr>
+              <w:jc w:val="center"/>
+              <w:rPr>
+                <w:sz w:val="10"/>
+                <w:szCs w:val="10"/>
+              </w:rPr>
+            </w:pPr>
+            <w:r>
+              <w:rPr>
+                <w:sz w:val="10"/>
+                <w:szCs w:val="10"/>
+              </w:rPr>
+              <w:t>Envoi d’un mail à l’utilisateur récapitulant la commande</w:t>
+            </w:r>
+          </w:p>
+        </w:tc>
+        <w:tc>
+          <w:tcPr>
+            <w:tcW w:w="1080" w:type="dxa"/>
+            <w:tcBorders>
+              <w:top w:val="single" w:sz="8" w:space="0" w:color="000000"/>
+              <w:left w:val="single" w:sz="8" w:space="0" w:color="000000"/>
+              <w:bottom w:val="single" w:sz="8" w:space="0" w:color="000000"/>
+              <w:right w:val="single" w:sz="8" w:space="0" w:color="000000"/>
+            </w:tcBorders>
+          </w:tcPr>
+          <w:p>
+            <w:pPr>
+              <w:jc w:val="center"/>
+              <w:rPr>
+                <w:sz w:val="10"/>
+                <w:szCs w:val="10"/>
+              </w:rPr>
+            </w:pPr>
+          </w:p>
+        </w:tc>
+        <w:tc>
+          <w:tcPr>
+            <w:tcW w:w="1042" w:type="dxa"/>
+            <w:tcBorders>
+              <w:top w:val="single" w:sz="8" w:space="0" w:color="000000"/>
+              <w:left w:val="single" w:sz="8" w:space="0" w:color="000000"/>
+              <w:bottom w:val="single" w:sz="8" w:space="0" w:color="000000"/>
+              <w:right w:val="single" w:sz="8" w:space="0" w:color="000000"/>
+            </w:tcBorders>
+            <w:tcMar>
+              <w:top w:w="100" w:type="dxa"/>
+              <w:left w:w="100" w:type="dxa"/>
+              <w:bottom w:w="100" w:type="dxa"/>
+              <w:right w:w="100" w:type="dxa"/>
+            </w:tcMar>
+          </w:tcPr>
+          <w:p>
+            <w:pPr>
+              <w:jc w:val="center"/>
+              <w:rPr>
+                <w:sz w:val="10"/>
+                <w:szCs w:val="10"/>
+              </w:rPr>
+            </w:pPr>
+          </w:p>
+        </w:tc>
+      </w:tr>
+      <w:tr>
+        <w:trPr>
+          <w:trHeight w:val="150"/>
+          <w:jc w:val="center"/>
+        </w:trPr>
+        <w:tc>
+          <w:tcPr>
+            <w:tcW w:w="440" w:type="dxa"/>
+            <w:tcBorders>
+              <w:top w:val="single" w:sz="8" w:space="0" w:color="000000"/>
+              <w:left w:val="single" w:sz="8" w:space="0" w:color="000000"/>
+              <w:bottom w:val="single" w:sz="8" w:space="0" w:color="000000"/>
+              <w:right w:val="single" w:sz="8" w:space="0" w:color="000000"/>
+            </w:tcBorders>
+          </w:tcPr>
+          <w:p>
+            <w:pPr>
+              <w:jc w:val="center"/>
+              <w:rPr>
+                <w:sz w:val="10"/>
+                <w:szCs w:val="10"/>
+              </w:rPr>
+            </w:pPr>
+            <w:r>
+              <w:rPr>
+                <w:sz w:val="10"/>
+                <w:szCs w:val="10"/>
+              </w:rPr>
+              <w:t>T054</w:t>
+            </w:r>
+            <w:r>
+              <w:rPr>
+                <w:sz w:val="10"/>
+                <w:szCs w:val="10"/>
+              </w:rPr>
+              <w:t>1</w:t>
+            </w:r>
+          </w:p>
+        </w:tc>
+        <w:tc>
+          <w:tcPr>
+            <w:tcW w:w="1530" w:type="dxa"/>
+            <w:tcBorders>
+              <w:top w:val="single" w:sz="8" w:space="0" w:color="000000"/>
+              <w:left w:val="single" w:sz="8" w:space="0" w:color="000000"/>
+              <w:bottom w:val="single" w:sz="8" w:space="0" w:color="000000"/>
+              <w:right w:val="single" w:sz="8" w:space="0" w:color="000000"/>
+            </w:tcBorders>
+            <w:tcMar>
+              <w:top w:w="100" w:type="dxa"/>
+              <w:left w:w="100" w:type="dxa"/>
+              <w:bottom w:w="100" w:type="dxa"/>
+              <w:right w:w="100" w:type="dxa"/>
+            </w:tcMar>
+          </w:tcPr>
+          <w:p>
+            <w:pPr>
+              <w:jc w:val="center"/>
+              <w:rPr>
+                <w:sz w:val="10"/>
+                <w:szCs w:val="10"/>
+              </w:rPr>
+            </w:pPr>
+            <w:r>
+              <w:rPr>
+                <w:sz w:val="10"/>
+                <w:szCs w:val="10"/>
+              </w:rPr>
+              <w:t>Lancement d’une commande – Confirmation</w:t>
+            </w:r>
+          </w:p>
+        </w:tc>
+        <w:tc>
+          <w:tcPr>
+            <w:tcW w:w="1980" w:type="dxa"/>
+            <w:tcBorders>
+              <w:top w:val="single" w:sz="8" w:space="0" w:color="000000"/>
+              <w:left w:val="single" w:sz="8" w:space="0" w:color="000000"/>
+              <w:bottom w:val="single" w:sz="8" w:space="0" w:color="000000"/>
+              <w:right w:val="single" w:sz="8" w:space="0" w:color="000000"/>
+            </w:tcBorders>
+          </w:tcPr>
+          <w:p>
+            <w:pPr>
+              <w:jc w:val="center"/>
+              <w:rPr>
+                <w:sz w:val="10"/>
+                <w:szCs w:val="10"/>
+              </w:rPr>
+            </w:pPr>
+            <w:r>
+              <w:rPr>
+                <w:sz w:val="10"/>
+                <w:szCs w:val="10"/>
+              </w:rPr>
+              <w:t>Connexion effectuée</w:t>
+            </w:r>
+          </w:p>
+          <w:p>
+            <w:pPr>
+              <w:jc w:val="center"/>
+              <w:rPr>
+                <w:sz w:val="10"/>
+                <w:szCs w:val="10"/>
+              </w:rPr>
+            </w:pPr>
+            <w:r>
+              <w:rPr>
+                <w:sz w:val="10"/>
+                <w:szCs w:val="10"/>
+              </w:rPr>
+              <w:t>Sélection d’articles et ajout au panier</w:t>
+            </w:r>
+          </w:p>
+          <w:p>
+            <w:pPr>
+              <w:jc w:val="center"/>
+              <w:rPr>
+                <w:sz w:val="10"/>
+                <w:szCs w:val="10"/>
+              </w:rPr>
+            </w:pPr>
+            <w:r>
+              <w:rPr>
+                <w:sz w:val="10"/>
+                <w:szCs w:val="10"/>
+              </w:rPr>
+              <w:t>Appui sur le bouton de finalisation de la commande</w:t>
+            </w:r>
+          </w:p>
+          <w:p>
+            <w:pPr>
+              <w:jc w:val="center"/>
+              <w:rPr>
+                <w:sz w:val="10"/>
+                <w:szCs w:val="10"/>
+              </w:rPr>
+            </w:pPr>
+            <w:r>
+              <w:rPr>
+                <w:sz w:val="10"/>
+                <w:szCs w:val="10"/>
+              </w:rPr>
+              <w:t>Entrée des informations de livraison et confirmation</w:t>
+            </w:r>
+          </w:p>
+          <w:p>
+            <w:pPr>
+              <w:jc w:val="center"/>
+              <w:rPr>
+                <w:sz w:val="10"/>
+                <w:szCs w:val="10"/>
+              </w:rPr>
+            </w:pPr>
+            <w:r>
+              <w:rPr>
+                <w:sz w:val="10"/>
+                <w:szCs w:val="10"/>
+              </w:rPr>
+              <w:t>Entrée des informations bancaire et confirmation</w:t>
+            </w:r>
+          </w:p>
+          <w:p>
+            <w:pPr>
+              <w:jc w:val="center"/>
+              <w:rPr>
+                <w:sz w:val="10"/>
+                <w:szCs w:val="10"/>
+              </w:rPr>
+            </w:pPr>
+            <w:r>
+              <w:rPr>
+                <w:sz w:val="10"/>
+                <w:szCs w:val="10"/>
+              </w:rPr>
+              <w:t>Banque n’autorise pas le paiement</w:t>
+            </w:r>
+          </w:p>
+          <w:p>
+            <w:pPr>
+              <w:jc w:val="center"/>
+              <w:rPr>
+                <w:sz w:val="10"/>
+                <w:szCs w:val="10"/>
+              </w:rPr>
+            </w:pPr>
+          </w:p>
+        </w:tc>
+        <w:tc>
+          <w:tcPr>
+            <w:tcW w:w="1800" w:type="dxa"/>
+            <w:tcBorders>
+              <w:top w:val="single" w:sz="8" w:space="0" w:color="000000"/>
+              <w:left w:val="single" w:sz="8" w:space="0" w:color="000000"/>
+              <w:bottom w:val="single" w:sz="8" w:space="0" w:color="000000"/>
+              <w:right w:val="single" w:sz="8" w:space="0" w:color="000000"/>
+            </w:tcBorders>
+          </w:tcPr>
+          <w:p>
+            <w:pPr>
+              <w:jc w:val="center"/>
+              <w:rPr>
+                <w:sz w:val="10"/>
+                <w:szCs w:val="10"/>
+              </w:rPr>
+            </w:pPr>
+            <w:r>
+              <w:rPr>
+                <w:sz w:val="10"/>
+                <w:szCs w:val="10"/>
+              </w:rPr>
+              <w:t>Validation du paiement sur la plateforme bancaire</w:t>
+            </w:r>
+          </w:p>
+        </w:tc>
+        <w:tc>
+          <w:tcPr>
+            <w:tcW w:w="1260" w:type="dxa"/>
+            <w:tcBorders>
+              <w:top w:val="single" w:sz="8" w:space="0" w:color="000000"/>
+              <w:left w:val="single" w:sz="8" w:space="0" w:color="000000"/>
+              <w:bottom w:val="single" w:sz="8" w:space="0" w:color="000000"/>
+              <w:right w:val="single" w:sz="8" w:space="0" w:color="000000"/>
+            </w:tcBorders>
+          </w:tcPr>
+          <w:p>
+            <w:pPr>
+              <w:jc w:val="center"/>
+              <w:rPr>
+                <w:sz w:val="10"/>
+                <w:szCs w:val="10"/>
+              </w:rPr>
+            </w:pPr>
+            <w:r>
+              <w:rPr>
+                <w:sz w:val="10"/>
+                <w:szCs w:val="10"/>
+              </w:rPr>
+              <w:t>/</w:t>
+            </w:r>
+          </w:p>
+        </w:tc>
+        <w:tc>
+          <w:tcPr>
+            <w:tcW w:w="1350" w:type="dxa"/>
+            <w:tcBorders>
+              <w:top w:val="single" w:sz="8" w:space="0" w:color="000000"/>
+              <w:left w:val="single" w:sz="8" w:space="0" w:color="000000"/>
+              <w:bottom w:val="single" w:sz="8" w:space="0" w:color="000000"/>
+              <w:right w:val="single" w:sz="8" w:space="0" w:color="000000"/>
+            </w:tcBorders>
+            <w:tcMar>
+              <w:top w:w="100" w:type="dxa"/>
+              <w:left w:w="100" w:type="dxa"/>
+              <w:bottom w:w="100" w:type="dxa"/>
+              <w:right w:w="100" w:type="dxa"/>
+            </w:tcMar>
+          </w:tcPr>
+          <w:p>
+            <w:pPr>
+              <w:jc w:val="center"/>
+              <w:rPr>
+                <w:sz w:val="10"/>
+                <w:szCs w:val="10"/>
+              </w:rPr>
+            </w:pPr>
+            <w:r>
+              <w:rPr>
+                <w:sz w:val="10"/>
+                <w:szCs w:val="10"/>
+              </w:rPr>
+              <w:t>Redirection vers l’application et affichage d’un message d</w:t>
+            </w:r>
+            <w:r>
+              <w:rPr>
+                <w:sz w:val="10"/>
+                <w:szCs w:val="10"/>
+              </w:rPr>
+              <w:t>’erreur informant d’un souci lors de la réalisation du paiement. Modification de la commande avec un statut « en attente de paiement »</w:t>
+            </w:r>
+          </w:p>
+          <w:p>
+            <w:pPr>
+              <w:jc w:val="center"/>
+              <w:rPr>
+                <w:sz w:val="10"/>
+                <w:szCs w:val="10"/>
+              </w:rPr>
+            </w:pPr>
           </w:p>
         </w:tc>
         <w:tc>
@@ -9492,8 +10654,124 @@
       </w:rPr>
     </w:lvl>
   </w:abstractNum>
+  <w:abstractNum w:abstractNumId="1" w15:restartNumberingAfterBreak="0">
+    <w:nsid w:val="7DC711E4"/>
+    <w:multiLevelType w:val="hybridMultilevel"/>
+    <w:tmpl w:val="84C033AE"/>
+    <w:lvl w:ilvl="0" w:tplc="931E88C6">
+      <w:start w:val="2"/>
+      <w:numFmt w:val="bullet"/>
+      <w:lvlText w:val=""/>
+      <w:lvlJc w:val="left"/>
+      <w:pPr>
+        <w:ind w:left="720" w:hanging="360"/>
+      </w:pPr>
+      <w:rPr>
+        <w:rFonts w:ascii="Symbol" w:eastAsia="Arial" w:hAnsi="Symbol" w:cs="Arial" w:hint="default"/>
+      </w:rPr>
+    </w:lvl>
+    <w:lvl w:ilvl="1" w:tplc="04090003" w:tentative="1">
+      <w:start w:val="1"/>
+      <w:numFmt w:val="bullet"/>
+      <w:lvlText w:val="o"/>
+      <w:lvlJc w:val="left"/>
+      <w:pPr>
+        <w:ind w:left="1440" w:hanging="360"/>
+      </w:pPr>
+      <w:rPr>
+        <w:rFonts w:ascii="Courier New" w:hAnsi="Courier New" w:cs="Courier New" w:hint="default"/>
+      </w:rPr>
+    </w:lvl>
+    <w:lvl w:ilvl="2" w:tplc="04090005" w:tentative="1">
+      <w:start w:val="1"/>
+      <w:numFmt w:val="bullet"/>
+      <w:lvlText w:val=""/>
+      <w:lvlJc w:val="left"/>
+      <w:pPr>
+        <w:ind w:left="2160" w:hanging="360"/>
+      </w:pPr>
+      <w:rPr>
+        <w:rFonts w:ascii="Wingdings" w:hAnsi="Wingdings" w:hint="default"/>
+      </w:rPr>
+    </w:lvl>
+    <w:lvl w:ilvl="3" w:tplc="04090001" w:tentative="1">
+      <w:start w:val="1"/>
+      <w:numFmt w:val="bullet"/>
+      <w:lvlText w:val=""/>
+      <w:lvlJc w:val="left"/>
+      <w:pPr>
+        <w:ind w:left="2880" w:hanging="360"/>
+      </w:pPr>
+      <w:rPr>
+        <w:rFonts w:ascii="Symbol" w:hAnsi="Symbol" w:hint="default"/>
+      </w:rPr>
+    </w:lvl>
+    <w:lvl w:ilvl="4" w:tplc="04090003" w:tentative="1">
+      <w:start w:val="1"/>
+      <w:numFmt w:val="bullet"/>
+      <w:lvlText w:val="o"/>
+      <w:lvlJc w:val="left"/>
+      <w:pPr>
+        <w:ind w:left="3600" w:hanging="360"/>
+      </w:pPr>
+      <w:rPr>
+        <w:rFonts w:ascii="Courier New" w:hAnsi="Courier New" w:cs="Courier New" w:hint="default"/>
+      </w:rPr>
+    </w:lvl>
+    <w:lvl w:ilvl="5" w:tplc="04090005" w:tentative="1">
+      <w:start w:val="1"/>
+      <w:numFmt w:val="bullet"/>
+      <w:lvlText w:val=""/>
+      <w:lvlJc w:val="left"/>
+      <w:pPr>
+        <w:ind w:left="4320" w:hanging="360"/>
+      </w:pPr>
+      <w:rPr>
+        <w:rFonts w:ascii="Wingdings" w:hAnsi="Wingdings" w:hint="default"/>
+      </w:rPr>
+    </w:lvl>
+    <w:lvl w:ilvl="6" w:tplc="04090001" w:tentative="1">
+      <w:start w:val="1"/>
+      <w:numFmt w:val="bullet"/>
+      <w:lvlText w:val=""/>
+      <w:lvlJc w:val="left"/>
+      <w:pPr>
+        <w:ind w:left="5040" w:hanging="360"/>
+      </w:pPr>
+      <w:rPr>
+        <w:rFonts w:ascii="Symbol" w:hAnsi="Symbol" w:hint="default"/>
+      </w:rPr>
+    </w:lvl>
+    <w:lvl w:ilvl="7" w:tplc="04090003" w:tentative="1">
+      <w:start w:val="1"/>
+      <w:numFmt w:val="bullet"/>
+      <w:lvlText w:val="o"/>
+      <w:lvlJc w:val="left"/>
+      <w:pPr>
+        <w:ind w:left="5760" w:hanging="360"/>
+      </w:pPr>
+      <w:rPr>
+        <w:rFonts w:ascii="Courier New" w:hAnsi="Courier New" w:cs="Courier New" w:hint="default"/>
+      </w:rPr>
+    </w:lvl>
+    <w:lvl w:ilvl="8" w:tplc="04090005" w:tentative="1">
+      <w:start w:val="1"/>
+      <w:numFmt w:val="bullet"/>
+      <w:lvlText w:val=""/>
+      <w:lvlJc w:val="left"/>
+      <w:pPr>
+        <w:ind w:left="6480" w:hanging="360"/>
+      </w:pPr>
+      <w:rPr>
+        <w:rFonts w:ascii="Wingdings" w:hAnsi="Wingdings" w:hint="default"/>
+      </w:rPr>
+    </w:lvl>
+  </w:abstractNum>
   <w:num w:numId="1" w16cid:durableId="841503954">
     <w:abstractNumId w:val="0"/>
+  </w:num>
+  <w:num w:numId="2" w16cid:durableId="947008229">
+    <w:abstractNumId w:val="1"/>
   </w:num>
 </w:numbering>
 </file>

</xml_diff>

<commit_message>
Modification du plan de test pour ajout du mode de développement et spécification des tests non possibles car on est pas devin
</commit_message>
<xml_diff>
--- a/Dieudonne_Antoine_1_test_082025.docx
+++ b/Dieudonne_Antoine_1_test_082025.docx
@@ -59,23 +59,37 @@
     </w:p>
     <w:p>
       <w:pPr>
-        <w:pStyle w:val="Titre3"/>
+        <w:pStyle w:val="Titre1"/>
       </w:pPr>
       <w:bookmarkStart w:id="1" w:name="_hma8bheefut3"/>
       <w:bookmarkEnd w:id="1"/>
       <w:r>
-        <w:rPr>
-          <w:b/>
-          <w:color w:val="142E3D"/>
-          <w:sz w:val="36"/>
-          <w:szCs w:val="36"/>
-        </w:rPr>
-        <w:t>1 - Contexte</w:t>
+        <w:t xml:space="preserve">1 - </w:t>
+      </w:r>
+      <w:r>
+        <w:t>Contexte</w:t>
       </w:r>
     </w:p>
     <w:p>
       <w:r>
         <w:t xml:space="preserve">Maison en place est une application ayant pour but de permettre aux utilisateurs de pouvoir, via l’utilisation de la réalité augmentée, visualiser du mobilier dans leur espace personnel. Pour cela, l’application dispose d’une interface sur smartphone et d’un ensemble de données comprenant les fournitures que l’on peut afficher, sélectionner et acheter. L’application requiert l’authentification des utilisateurs pour leur permettre un accès et doit répondre à une demande croissante d’utilisateurs. Elle se doit donc d’être sécurisée, fortement disponible et fiable.  </w:t>
+      </w:r>
+    </w:p>
+    <w:p/>
+    <w:p>
+      <w:pPr>
+        <w:pStyle w:val="Titre1"/>
+      </w:pPr>
+      <w:r>
+        <w:t>2 - Mode de développement</w:t>
+      </w:r>
+    </w:p>
+    <w:p>
+      <w:pPr>
+        <w:pStyle w:val="Standard"/>
+      </w:pPr>
+      <w:r>
+        <w:t xml:space="preserve">Le développement de l’applicatif se ferra en respectant les principes du TDD (Test Driven Development). Ce mode de développement offre la capacité de réaliser des incréments de façon plus sécurisante car on peut facilement le brancher à un mécanisme de pipeline CI afin d’avoir, lors de chaque push ou de chaque pull request, les informations concernant la qualité et la fiabilité du code. Pour que cela fonctionne, il faudra à un moment donné un fichier de couverture de code par l’ensemble des tests unitaires (que l’on pourrait récupérer en tant qu’artéfact par la suite). Ce fichier de couverture devrait, en toute logique, avoir un taux très élevé au vu de la logique du TDD (écriture des tests en amont). On pourra alors se fier aux retour des tests afin de nous assurer que la fonctionnalité en cours de développement est adaptée et fiable. </w:t>
       </w:r>
     </w:p>
     <w:p>
@@ -97,7 +111,16 @@
           <w:sz w:val="36"/>
           <w:szCs w:val="36"/>
         </w:rPr>
-        <w:t xml:space="preserve">2 </w:t>
+        <w:t>3</w:t>
+      </w:r>
+      <w:r>
+        <w:rPr>
+          <w:b/>
+          <w:color w:val="142E3D"/>
+          <w:sz w:val="36"/>
+          <w:szCs w:val="36"/>
+        </w:rPr>
+        <w:t xml:space="preserve"> </w:t>
       </w:r>
       <w:r>
         <w:rPr>
@@ -132,7 +155,56 @@
         <w:t xml:space="preserve">Dans le cadre de la </w:t>
       </w:r>
       <w:r>
-        <w:t>mise en place d’un ensemble de tests pour l’applicatifs, la réalisation d’un cahier de test a été envisagée. Pour cela, des morceaux de l’application n’auront pas besoin d’être couverts par les tests. Par exemple, les services tiers utilisés par notre applicatifs tels que :</w:t>
+        <w:t xml:space="preserve">mise en place d’un ensemble de tests pour l’applicatifs, la réalisation d’un cahier de test a été envisagée. </w:t>
+      </w:r>
+    </w:p>
+    <w:p/>
+    <w:p>
+      <w:r>
+        <w:t>Les scénarii couvrent les dynamiques d’absence de disponibilité de nos différents endpoints tout comme l’absence de données compatibles avec l’interaction ou la recherche de l’utilisateur. Il est également mentionné des erreurs potentielles dues à des problèmes d’authentification, de sorte à prévoir des tests en lien avec la sécurité. D’autres tests visent de leur côté à couvrir les problématiques de l’utilisation d’un smartphone et de son hardware.</w:t>
+      </w:r>
+    </w:p>
+    <w:p/>
+    <w:p>
+      <w:r>
+        <w:t>Chaque test possède un ID unique et peut requérir la réalisation de tâches en amont de son déroulement. Pour certains tests, un jeu de données est également fourni de sorte à facilit</w:t>
+      </w:r>
+      <w:r>
+        <w:t>er</w:t>
+      </w:r>
+      <w:r>
+        <w:t xml:space="preserve"> la planification du cahier de test dans son ensemble</w:t>
+      </w:r>
+      <w:r>
+        <w:t xml:space="preserve"> et la future écriture des tests unitaires qui en découleront</w:t>
+      </w:r>
+      <w:r>
+        <w:t xml:space="preserve">. Pour tous les tests demandant la connexion en amont, on se basera sur le résultat positif du test relatif à la connexion d’un utilisateur, par exemple le test </w:t>
+      </w:r>
+      <w:r>
+        <w:rPr>
+          <w:b/>
+          <w:bCs/>
+        </w:rPr>
+        <w:t>T0110</w:t>
+      </w:r>
+    </w:p>
+    <w:p/>
+    <w:p>
+      <w:pPr>
+        <w:pStyle w:val="Titre1"/>
+      </w:pPr>
+      <w:r>
+        <w:t>4 – Fonctionnalités non testées</w:t>
+      </w:r>
+    </w:p>
+    <w:p/>
+    <w:p>
+      <w:r>
+        <w:t>D</w:t>
+      </w:r>
+      <w:r>
+        <w:t>es morceaux de l’application n’auront pas besoin d’être couverts par les tests. Par exemple, les services tiers utilisés par notre applicatifs tels que :</w:t>
       </w:r>
     </w:p>
     <w:p>
@@ -166,17 +238,26 @@
     </w:p>
     <w:p/>
     <w:p>
+      <w:pPr>
+        <w:widowControl w:val="0"/>
+        <w:rPr>
+          <w:b/>
+          <w:color w:val="142E3D"/>
+          <w:sz w:val="36"/>
+          <w:szCs w:val="36"/>
+        </w:rPr>
+      </w:pPr>
       <w:r>
-        <w:t>Les scénarii couvrent les dynamiques d’absence de disponibilité de nos différents endpoints tout comme l’absence de données compatibles avec l’interaction ou la recherche de l’utilisateur. Il est également mentionné des erreurs potentielles dues à des problèmes d’authentification, de sorte à prévoir des tests en lien avec la sécurité. D’autres tests visent de leur côté à couvrir les problématiques de l’utilisation d’un smartphone et de son hardware.</w:t>
+        <w:br w:type="page"/>
       </w:r>
     </w:p>
-    <w:p/>
     <w:p>
+      <w:pPr>
+        <w:pStyle w:val="Titre1"/>
+      </w:pPr>
       <w:r>
-        <w:t>Chaque test possède un ID unique et peut requérir la réalisation de tâches en amont de son déroulement. Pour certains tests, un jeu de données est également fourni de sorte à facilité la planification du cahier de test dans son ensemble.</w:t>
-      </w:r>
-      <w:r>
-        <w:t xml:space="preserve"> Pour tous les tests demandant la connexion en amont, on se basera sur le résultat positif du test relatif à la connexion d’un utilisateur, par exemple le test T0110</w:t>
+        <w:lastRenderedPageBreak/>
+        <w:t>5 – Cahier de tests</w:t>
       </w:r>
     </w:p>
     <w:p>
@@ -2443,7 +2524,6 @@
                 <w:sz w:val="10"/>
                 <w:szCs w:val="10"/>
               </w:rPr>
-              <w:lastRenderedPageBreak/>
               <w:t>T0</w:t>
             </w:r>
             <w:r>
@@ -5810,6 +5890,7 @@
                 <w:sz w:val="10"/>
                 <w:szCs w:val="10"/>
               </w:rPr>
+              <w:lastRenderedPageBreak/>
               <w:t>T0301</w:t>
             </w:r>
           </w:p>
@@ -6600,14 +6681,7 @@
                 <w:sz w:val="10"/>
                 <w:szCs w:val="10"/>
               </w:rPr>
-              <w:t>T030</w:t>
-            </w:r>
-            <w:r>
-              <w:rPr>
-                <w:sz w:val="10"/>
-                <w:szCs w:val="10"/>
-              </w:rPr>
-              <w:t>4</w:t>
+              <w:t>T0304</w:t>
             </w:r>
           </w:p>
         </w:tc>
@@ -7623,15 +7697,7 @@
                 <w:sz w:val="10"/>
                 <w:szCs w:val="10"/>
               </w:rPr>
-              <w:lastRenderedPageBreak/>
-              <w:t>T040</w:t>
-            </w:r>
-            <w:r>
-              <w:rPr>
-                <w:sz w:val="10"/>
-                <w:szCs w:val="10"/>
-              </w:rPr>
-              <w:t>2</w:t>
+              <w:t>T0402</w:t>
             </w:r>
           </w:p>
         </w:tc>
@@ -8687,14 +8753,7 @@
                 <w:sz w:val="10"/>
                 <w:szCs w:val="10"/>
               </w:rPr>
-              <w:t>T051</w:t>
-            </w:r>
-            <w:r>
-              <w:rPr>
-                <w:sz w:val="10"/>
-                <w:szCs w:val="10"/>
-              </w:rPr>
-              <w:t>2</w:t>
+              <w:t>T0512</w:t>
             </w:r>
           </w:p>
         </w:tc>
@@ -8802,28 +8861,7 @@
                 <w:sz w:val="10"/>
                 <w:szCs w:val="10"/>
               </w:rPr>
-              <w:t>API permettant le peuplement des adresse</w:t>
-            </w:r>
-            <w:r>
-              <w:rPr>
-                <w:sz w:val="10"/>
-                <w:szCs w:val="10"/>
-              </w:rPr>
-              <w:t>s</w:t>
-            </w:r>
-            <w:r>
-              <w:rPr>
-                <w:sz w:val="10"/>
-                <w:szCs w:val="10"/>
-              </w:rPr>
-              <w:t xml:space="preserve"> </w:t>
-            </w:r>
-            <w:r>
-              <w:rPr>
-                <w:sz w:val="10"/>
-                <w:szCs w:val="10"/>
-              </w:rPr>
-              <w:t>ne trouve pas l’adresse demandée</w:t>
+              <w:t>API permettant le peuplement des adresses ne trouve pas l’adresse demandée</w:t>
             </w:r>
           </w:p>
         </w:tc>
@@ -8877,14 +8915,7 @@
                 <w:sz w:val="10"/>
                 <w:szCs w:val="10"/>
               </w:rPr>
-              <w:t xml:space="preserve">Adresse : 5, </w:t>
-            </w:r>
-            <w:r>
-              <w:rPr>
-                <w:sz w:val="10"/>
-                <w:szCs w:val="10"/>
-              </w:rPr>
-              <w:t>abdefgh</w:t>
+              <w:t>Adresse : 5, abdefgh</w:t>
             </w:r>
           </w:p>
         </w:tc>
@@ -9270,14 +9301,7 @@
                 <w:sz w:val="10"/>
                 <w:szCs w:val="10"/>
               </w:rPr>
-              <w:t>T052</w:t>
-            </w:r>
-            <w:r>
-              <w:rPr>
-                <w:sz w:val="10"/>
-                <w:szCs w:val="10"/>
-              </w:rPr>
-              <w:t>1</w:t>
+              <w:t>T0521</w:t>
             </w:r>
           </w:p>
         </w:tc>
@@ -9412,14 +9436,7 @@
                 <w:sz w:val="10"/>
                 <w:szCs w:val="10"/>
               </w:rPr>
-              <w:t xml:space="preserve">Choix d’un mode de paiement par </w:t>
-            </w:r>
-            <w:r>
-              <w:rPr>
-                <w:sz w:val="10"/>
-                <w:szCs w:val="10"/>
-              </w:rPr>
-              <w:t>PayPal</w:t>
+              <w:t>Choix d’un mode de paiement par PayPal</w:t>
             </w:r>
           </w:p>
         </w:tc>
@@ -10163,14 +10180,7 @@
                 <w:sz w:val="10"/>
                 <w:szCs w:val="10"/>
               </w:rPr>
-              <w:t>T054</w:t>
-            </w:r>
-            <w:r>
-              <w:rPr>
-                <w:sz w:val="10"/>
-                <w:szCs w:val="10"/>
-              </w:rPr>
-              <w:t>1</w:t>
+              <w:t>T0541</w:t>
             </w:r>
           </w:p>
         </w:tc>
@@ -10278,6 +10288,7 @@
                 <w:sz w:val="10"/>
                 <w:szCs w:val="10"/>
               </w:rPr>
+              <w:lastRenderedPageBreak/>
               <w:t>Entrée des informations de livraison et confirmation</w:t>
             </w:r>
           </w:p>
@@ -10346,6 +10357,7 @@
                 <w:sz w:val="10"/>
                 <w:szCs w:val="10"/>
               </w:rPr>
+              <w:lastRenderedPageBreak/>
               <w:t>Validation du paiement sur la plateforme bancaire</w:t>
             </w:r>
           </w:p>
@@ -10406,14 +10418,15 @@
                 <w:sz w:val="10"/>
                 <w:szCs w:val="10"/>
               </w:rPr>
-              <w:t>Redirection vers l’application et affichage d’un message d</w:t>
-            </w:r>
-            <w:r>
-              <w:rPr>
-                <w:sz w:val="10"/>
-                <w:szCs w:val="10"/>
-              </w:rPr>
-              <w:t>’erreur informant d’un souci lors de la réalisation du paiement. Modification de la commande avec un statut « en attente de paiement »</w:t>
+              <w:t xml:space="preserve">Redirection vers l’application et affichage d’un message d’erreur informant d’un souci lors de la réalisation du </w:t>
+            </w:r>
+            <w:r>
+              <w:rPr>
+                <w:sz w:val="10"/>
+                <w:szCs w:val="10"/>
+              </w:rPr>
+              <w:lastRenderedPageBreak/>
+              <w:t>paiement. Modification de la commande avec un statut « en attente de paiement »</w:t>
             </w:r>
           </w:p>
           <w:p>
@@ -10486,6 +10499,9 @@
       <w:pPr>
         <w:pStyle w:val="Standard"/>
       </w:pPr>
+      <w:r>
+        <w:t>Certaines fonctionnalités n’auront peut-être pas été incluses dans le cahier de test. Par exemple, les fonctionnalités relatives à la réalisation de paiement étant changeante (ajout de nouvelle plateforme de paiement, modification des DTOs pour l’utilisation d’API tierces, etc…), ce cahier de test sera, au fur et à mesure du temps, de plus en plus caduque. Pour éviter au maximum cela, il faudrait faire des audits réguliers afin de pouvoir mettre à jour ce document et nous assurer qu’il correspond aux nouveaux besoins métiers pour les futurs incréments de notre applicatif.</w:t>
+      </w:r>
     </w:p>
     <w:sectPr>
       <w:pgSz w:w="11906" w:h="16838"/>
@@ -11184,19 +11200,19 @@
   </w:style>
   <w:style w:type="paragraph" w:styleId="Titre1">
     <w:name w:val="heading 1"/>
-    <w:basedOn w:val="Normal"/>
+    <w:basedOn w:val="Titre3"/>
     <w:next w:val="Standard"/>
     <w:uiPriority w:val="9"/>
     <w:qFormat/>
+    <w:rsid w:val="000F0B17"/>
     <w:pPr>
-      <w:keepNext/>
-      <w:keepLines/>
-      <w:spacing w:before="400" w:after="120"/>
       <w:outlineLvl w:val="0"/>
     </w:pPr>
     <w:rPr>
-      <w:sz w:val="40"/>
-      <w:szCs w:val="40"/>
+      <w:b/>
+      <w:color w:val="142E3D"/>
+      <w:sz w:val="36"/>
+      <w:szCs w:val="36"/>
     </w:rPr>
   </w:style>
   <w:style w:type="paragraph" w:styleId="Titre2">

</xml_diff>

<commit_message>
MaJ du plan de redéploiement
</commit_message>
<xml_diff>
--- a/Dieudonne_Antoine_1_test_082025.docx
+++ b/Dieudonne_Antoine_1_test_082025.docx
@@ -89,7 +89,31 @@
         <w:pStyle w:val="Standard"/>
       </w:pPr>
       <w:r>
-        <w:t xml:space="preserve">Le développement de l’applicatif se ferra en respectant les principes du TDD (Test Driven Development). Ce mode de développement offre la capacité de réaliser des incréments de façon plus sécurisante car on peut facilement le brancher à un mécanisme de pipeline CI afin d’avoir, lors de chaque push ou de chaque pull request, les informations concernant la qualité et la fiabilité du code. Pour que cela fonctionne, il faudra à un moment donné un fichier de couverture de code par l’ensemble des tests unitaires (que l’on pourrait récupérer en tant qu’artéfact par la suite). Ce fichier de couverture devrait, en toute logique, avoir un taux très élevé au vu de la logique du TDD (écriture des tests en amont). On pourra alors se fier aux retour des tests afin de nous assurer que la fonctionnalité en cours de développement est adaptée et fiable. </w:t>
+        <w:t xml:space="preserve">Le développement de l’applicatif se </w:t>
+      </w:r>
+      <w:proofErr w:type="spellStart"/>
+      <w:r>
+        <w:t>ferra</w:t>
+      </w:r>
+      <w:proofErr w:type="spellEnd"/>
+      <w:r>
+        <w:t xml:space="preserve"> en respectant les principes du TDD (Test Driven </w:t>
+      </w:r>
+      <w:proofErr w:type="spellStart"/>
+      <w:r>
+        <w:t>Development</w:t>
+      </w:r>
+      <w:proofErr w:type="spellEnd"/>
+      <w:r>
+        <w:t xml:space="preserve">). Ce mode de développement offre la capacité de réaliser des incréments de façon plus sécurisante car on peut facilement le brancher à un mécanisme de pipeline CI afin d’avoir, lors de chaque push ou de chaque pull </w:t>
+      </w:r>
+      <w:proofErr w:type="spellStart"/>
+      <w:r>
+        <w:t>request</w:t>
+      </w:r>
+      <w:proofErr w:type="spellEnd"/>
+      <w:r>
+        <w:t xml:space="preserve">, les informations concernant la qualité et la fiabilité du code. Pour que cela fonctionne, il faudra à un moment donné un fichier de couverture de code par l’ensemble des tests unitaires (que l’on pourrait récupérer en tant qu’artéfact par la suite). Ce fichier de couverture devrait, en toute logique, avoir un taux très élevé au vu de la logique du TDD (écriture des tests en amont). On pourra alors se fier aux retour des tests afin de nous assurer que la fonctionnalité en cours de développement est adaptée et fiable. </w:t>
       </w:r>
     </w:p>
     <w:p>
@@ -111,16 +135,7 @@
           <w:sz w:val="36"/>
           <w:szCs w:val="36"/>
         </w:rPr>
-        <w:t>3</w:t>
-      </w:r>
-      <w:r>
-        <w:rPr>
-          <w:b/>
-          <w:color w:val="142E3D"/>
-          <w:sz w:val="36"/>
-          <w:szCs w:val="36"/>
-        </w:rPr>
-        <w:t xml:space="preserve"> </w:t>
+        <w:t xml:space="preserve">3 </w:t>
       </w:r>
       <w:r>
         <w:rPr>
@@ -161,25 +176,21 @@
     <w:p/>
     <w:p>
       <w:r>
-        <w:t>Les scénarii couvrent les dynamiques d’absence de disponibilité de nos différents endpoints tout comme l’absence de données compatibles avec l’interaction ou la recherche de l’utilisateur. Il est également mentionné des erreurs potentielles dues à des problèmes d’authentification, de sorte à prévoir des tests en lien avec la sécurité. D’autres tests visent de leur côté à couvrir les problématiques de l’utilisation d’un smartphone et de son hardware.</w:t>
+        <w:t xml:space="preserve">Les scénarii couvrent les dynamiques d’absence de disponibilité de nos différents </w:t>
+      </w:r>
+      <w:proofErr w:type="spellStart"/>
+      <w:r>
+        <w:t>endpoints</w:t>
+      </w:r>
+      <w:proofErr w:type="spellEnd"/>
+      <w:r>
+        <w:t xml:space="preserve"> tout comme l’absence de données compatibles avec l’interaction ou la recherche de l’utilisateur. Il est également mentionné des erreurs potentielles dues à des problèmes d’authentification, de sorte à prévoir des tests en lien avec la sécurité. D’autres tests visent de leur côté à couvrir les problématiques de l’utilisation d’un smartphone et de son hardware.</w:t>
       </w:r>
     </w:p>
     <w:p/>
     <w:p>
       <w:r>
-        <w:t>Chaque test possède un ID unique et peut requérir la réalisation de tâches en amont de son déroulement. Pour certains tests, un jeu de données est également fourni de sorte à facilit</w:t>
-      </w:r>
-      <w:r>
-        <w:t>er</w:t>
-      </w:r>
-      <w:r>
-        <w:t xml:space="preserve"> la planification du cahier de test dans son ensemble</w:t>
-      </w:r>
-      <w:r>
-        <w:t xml:space="preserve"> et la future écriture des tests unitaires qui en découleront</w:t>
-      </w:r>
-      <w:r>
-        <w:t xml:space="preserve">. Pour tous les tests demandant la connexion en amont, on se basera sur le résultat positif du test relatif à la connexion d’un utilisateur, par exemple le test </w:t>
+        <w:t xml:space="preserve">Chaque test possède un ID unique et peut requérir la réalisation de tâches en amont de son déroulement. Pour certains tests, un jeu de données est également fourni de sorte à faciliter la planification du cahier de test dans son ensemble et la future écriture des tests unitaires qui en découleront. Pour tous les tests demandant la connexion en amont, on se basera sur le résultat positif du test relatif à la connexion d’un utilisateur, par exemple le test </w:t>
       </w:r>
       <w:r>
         <w:rPr>
@@ -232,14 +243,7 @@
       </w:r>
     </w:p>
     <w:p>
-      <w:r>
-        <w:t xml:space="preserve">Ces services tiers ne dépendant pas de notre bon vouloir, les tests prévus ne prennent en compte que les retours potentiels de leur utilisation et non le fonctionnement propre à ces derniers. </w:t>
-      </w:r>
-    </w:p>
-    <w:p/>
-    <w:p>
       <w:pPr>
-        <w:widowControl w:val="0"/>
         <w:rPr>
           <w:b/>
           <w:color w:val="142E3D"/>
@@ -247,6 +251,9 @@
           <w:szCs w:val="36"/>
         </w:rPr>
       </w:pPr>
+      <w:r>
+        <w:t xml:space="preserve">Ces services tiers ne dépendant pas de notre bon vouloir, les tests prévus ne prennent en compte que les retours potentiels de leur utilisation et non le fonctionnement propre à ces derniers. </w:t>
+      </w:r>
       <w:r>
         <w:br w:type="page"/>
       </w:r>
@@ -735,13 +742,31 @@
                 <w:szCs w:val="10"/>
               </w:rPr>
             </w:pPr>
-            <w:r>
-              <w:rPr>
-                <w:sz w:val="10"/>
-                <w:szCs w:val="10"/>
-              </w:rPr>
-              <w:t>Username : JohnDoe</w:t>
-            </w:r>
+            <w:proofErr w:type="spellStart"/>
+            <w:r>
+              <w:rPr>
+                <w:sz w:val="10"/>
+                <w:szCs w:val="10"/>
+              </w:rPr>
+              <w:t>Username</w:t>
+            </w:r>
+            <w:proofErr w:type="spellEnd"/>
+            <w:r>
+              <w:rPr>
+                <w:sz w:val="10"/>
+                <w:szCs w:val="10"/>
+              </w:rPr>
+              <w:t xml:space="preserve"> : </w:t>
+            </w:r>
+            <w:proofErr w:type="spellStart"/>
+            <w:r>
+              <w:rPr>
+                <w:sz w:val="10"/>
+                <w:szCs w:val="10"/>
+              </w:rPr>
+              <w:t>JohnDoe</w:t>
+            </w:r>
+            <w:proofErr w:type="spellEnd"/>
           </w:p>
           <w:p>
             <w:pPr>
@@ -928,7 +953,23 @@
                 <w:sz w:val="10"/>
                 <w:szCs w:val="10"/>
               </w:rPr>
-              <w:t>Utilisateur JohnDoe présent en base de données</w:t>
+              <w:t xml:space="preserve">Utilisateur </w:t>
+            </w:r>
+            <w:proofErr w:type="spellStart"/>
+            <w:r>
+              <w:rPr>
+                <w:sz w:val="10"/>
+                <w:szCs w:val="10"/>
+              </w:rPr>
+              <w:t>JohnDoe</w:t>
+            </w:r>
+            <w:proofErr w:type="spellEnd"/>
+            <w:r>
+              <w:rPr>
+                <w:sz w:val="10"/>
+                <w:szCs w:val="10"/>
+              </w:rPr>
+              <w:t xml:space="preserve"> présent en base de données</w:t>
             </w:r>
           </w:p>
         </w:tc>
@@ -1017,13 +1058,31 @@
                 <w:szCs w:val="10"/>
               </w:rPr>
             </w:pPr>
-            <w:r>
-              <w:rPr>
-                <w:sz w:val="10"/>
-                <w:szCs w:val="10"/>
-              </w:rPr>
-              <w:t>Username : JohnDoe</w:t>
-            </w:r>
+            <w:proofErr w:type="spellStart"/>
+            <w:r>
+              <w:rPr>
+                <w:sz w:val="10"/>
+                <w:szCs w:val="10"/>
+              </w:rPr>
+              <w:t>Username</w:t>
+            </w:r>
+            <w:proofErr w:type="spellEnd"/>
+            <w:r>
+              <w:rPr>
+                <w:sz w:val="10"/>
+                <w:szCs w:val="10"/>
+              </w:rPr>
+              <w:t xml:space="preserve"> : </w:t>
+            </w:r>
+            <w:proofErr w:type="spellStart"/>
+            <w:r>
+              <w:rPr>
+                <w:sz w:val="10"/>
+                <w:szCs w:val="10"/>
+              </w:rPr>
+              <w:t>JohnDoe</w:t>
+            </w:r>
+            <w:proofErr w:type="spellEnd"/>
           </w:p>
           <w:p>
             <w:pPr>
@@ -1313,13 +1372,31 @@
                 <w:szCs w:val="10"/>
               </w:rPr>
             </w:pPr>
-            <w:r>
-              <w:rPr>
-                <w:sz w:val="10"/>
-                <w:szCs w:val="10"/>
-              </w:rPr>
-              <w:t>Username : JohnDoe</w:t>
-            </w:r>
+            <w:proofErr w:type="spellStart"/>
+            <w:r>
+              <w:rPr>
+                <w:sz w:val="10"/>
+                <w:szCs w:val="10"/>
+              </w:rPr>
+              <w:t>Username</w:t>
+            </w:r>
+            <w:proofErr w:type="spellEnd"/>
+            <w:r>
+              <w:rPr>
+                <w:sz w:val="10"/>
+                <w:szCs w:val="10"/>
+              </w:rPr>
+              <w:t xml:space="preserve"> : </w:t>
+            </w:r>
+            <w:proofErr w:type="spellStart"/>
+            <w:r>
+              <w:rPr>
+                <w:sz w:val="10"/>
+                <w:szCs w:val="10"/>
+              </w:rPr>
+              <w:t>JohnDoe</w:t>
+            </w:r>
+            <w:proofErr w:type="spellEnd"/>
           </w:p>
           <w:p>
             <w:pPr>
@@ -1336,6 +1413,7 @@
               </w:rPr>
               <w:t xml:space="preserve">Mot de passe : </w:t>
             </w:r>
+            <w:proofErr w:type="spellStart"/>
             <w:r>
               <w:rPr>
                 <w:sz w:val="10"/>
@@ -1343,6 +1421,7 @@
               </w:rPr>
               <w:t>password</w:t>
             </w:r>
+            <w:proofErr w:type="spellEnd"/>
           </w:p>
         </w:tc>
         <w:tc>
@@ -2302,7 +2381,23 @@
                 <w:sz w:val="10"/>
                 <w:szCs w:val="10"/>
               </w:rPr>
-              <w:t>Utilisateur JohnDoe présent en base de données</w:t>
+              <w:t xml:space="preserve">Utilisateur </w:t>
+            </w:r>
+            <w:proofErr w:type="spellStart"/>
+            <w:r>
+              <w:rPr>
+                <w:sz w:val="10"/>
+                <w:szCs w:val="10"/>
+              </w:rPr>
+              <w:t>JohnDoe</w:t>
+            </w:r>
+            <w:proofErr w:type="spellEnd"/>
+            <w:r>
+              <w:rPr>
+                <w:sz w:val="10"/>
+                <w:szCs w:val="10"/>
+              </w:rPr>
+              <w:t xml:space="preserve"> présent en base de données</w:t>
             </w:r>
           </w:p>
         </w:tc>
@@ -2391,13 +2486,31 @@
                 <w:szCs w:val="10"/>
               </w:rPr>
             </w:pPr>
-            <w:r>
-              <w:rPr>
-                <w:sz w:val="10"/>
-                <w:szCs w:val="10"/>
-              </w:rPr>
-              <w:t>Username : JohnDoe</w:t>
-            </w:r>
+            <w:proofErr w:type="spellStart"/>
+            <w:r>
+              <w:rPr>
+                <w:sz w:val="10"/>
+                <w:szCs w:val="10"/>
+              </w:rPr>
+              <w:t>Username</w:t>
+            </w:r>
+            <w:proofErr w:type="spellEnd"/>
+            <w:r>
+              <w:rPr>
+                <w:sz w:val="10"/>
+                <w:szCs w:val="10"/>
+              </w:rPr>
+              <w:t xml:space="preserve"> : </w:t>
+            </w:r>
+            <w:proofErr w:type="spellStart"/>
+            <w:r>
+              <w:rPr>
+                <w:sz w:val="10"/>
+                <w:szCs w:val="10"/>
+              </w:rPr>
+              <w:t>JohnDoe</w:t>
+            </w:r>
+            <w:proofErr w:type="spellEnd"/>
           </w:p>
           <w:p>
             <w:pPr>
@@ -2694,13 +2807,31 @@
                 <w:szCs w:val="10"/>
               </w:rPr>
             </w:pPr>
-            <w:r>
-              <w:rPr>
-                <w:sz w:val="10"/>
-                <w:szCs w:val="10"/>
-              </w:rPr>
-              <w:t>Username : JohnDoe</w:t>
-            </w:r>
+            <w:proofErr w:type="spellStart"/>
+            <w:r>
+              <w:rPr>
+                <w:sz w:val="10"/>
+                <w:szCs w:val="10"/>
+              </w:rPr>
+              <w:t>Username</w:t>
+            </w:r>
+            <w:proofErr w:type="spellEnd"/>
+            <w:r>
+              <w:rPr>
+                <w:sz w:val="10"/>
+                <w:szCs w:val="10"/>
+              </w:rPr>
+              <w:t xml:space="preserve"> : </w:t>
+            </w:r>
+            <w:proofErr w:type="spellStart"/>
+            <w:r>
+              <w:rPr>
+                <w:sz w:val="10"/>
+                <w:szCs w:val="10"/>
+              </w:rPr>
+              <w:t>JohnDoe</w:t>
+            </w:r>
+            <w:proofErr w:type="spellEnd"/>
           </w:p>
           <w:p>
             <w:pPr>
@@ -4870,7 +5001,23 @@
                 <w:sz w:val="10"/>
                 <w:szCs w:val="10"/>
               </w:rPr>
-              <w:t>Série d’articles disponibles en base de données (sans article comportant « beso » )</w:t>
+              <w:t>Série d’articles disponibles en base de données (sans article comportant « </w:t>
+            </w:r>
+            <w:proofErr w:type="spellStart"/>
+            <w:r>
+              <w:rPr>
+                <w:sz w:val="10"/>
+                <w:szCs w:val="10"/>
+              </w:rPr>
+              <w:t>beso</w:t>
+            </w:r>
+            <w:proofErr w:type="spellEnd"/>
+            <w:r>
+              <w:rPr>
+                <w:sz w:val="10"/>
+                <w:szCs w:val="10"/>
+              </w:rPr>
+              <w:t> » )</w:t>
             </w:r>
           </w:p>
           <w:p>
@@ -4956,8 +5103,17 @@
                 <w:sz w:val="10"/>
                 <w:szCs w:val="10"/>
               </w:rPr>
-              <w:t>Input : Beso</w:t>
-            </w:r>
+              <w:t xml:space="preserve">Input : </w:t>
+            </w:r>
+            <w:proofErr w:type="spellStart"/>
+            <w:r>
+              <w:rPr>
+                <w:sz w:val="10"/>
+                <w:szCs w:val="10"/>
+              </w:rPr>
+              <w:t>Beso</w:t>
+            </w:r>
+            <w:proofErr w:type="spellEnd"/>
           </w:p>
         </w:tc>
         <w:tc>
@@ -5410,7 +5566,23 @@
                 <w:sz w:val="10"/>
                 <w:szCs w:val="10"/>
               </w:rPr>
-              <w:t>Série d’articles disponibles en base de données (sans article comportant « beso » )</w:t>
+              <w:t>Série d’articles disponibles en base de données (sans article comportant « </w:t>
+            </w:r>
+            <w:proofErr w:type="spellStart"/>
+            <w:r>
+              <w:rPr>
+                <w:sz w:val="10"/>
+                <w:szCs w:val="10"/>
+              </w:rPr>
+              <w:t>beso</w:t>
+            </w:r>
+            <w:proofErr w:type="spellEnd"/>
+            <w:r>
+              <w:rPr>
+                <w:sz w:val="10"/>
+                <w:szCs w:val="10"/>
+              </w:rPr>
+              <w:t> » )</w:t>
             </w:r>
           </w:p>
           <w:p>
@@ -5520,8 +5692,17 @@
                 <w:szCs w:val="10"/>
               </w:rPr>
               <w:br/>
-              <w:t>Input : beso</w:t>
-            </w:r>
+              <w:t xml:space="preserve">Input : </w:t>
+            </w:r>
+            <w:proofErr w:type="spellStart"/>
+            <w:r>
+              <w:rPr>
+                <w:sz w:val="10"/>
+                <w:szCs w:val="10"/>
+              </w:rPr>
+              <w:t>beso</w:t>
+            </w:r>
+            <w:proofErr w:type="spellEnd"/>
           </w:p>
         </w:tc>
         <w:tc>
@@ -8400,7 +8581,23 @@
                 <w:sz w:val="10"/>
                 <w:szCs w:val="10"/>
               </w:rPr>
-              <w:t>Chargement de l’ensemble des adresses compatible et affichage sous la forme d’une drop-list puis peuplement d’un formulaire complet par les données issues de l’API</w:t>
+              <w:t>Chargement de l’ensemble des adresses compatible et affichage sous la forme d’une drop-</w:t>
+            </w:r>
+            <w:proofErr w:type="spellStart"/>
+            <w:r>
+              <w:rPr>
+                <w:sz w:val="10"/>
+                <w:szCs w:val="10"/>
+              </w:rPr>
+              <w:t>list</w:t>
+            </w:r>
+            <w:proofErr w:type="spellEnd"/>
+            <w:r>
+              <w:rPr>
+                <w:sz w:val="10"/>
+                <w:szCs w:val="10"/>
+              </w:rPr>
+              <w:t xml:space="preserve"> puis peuplement d’un formulaire complet par les données issues de l’API</w:t>
             </w:r>
           </w:p>
         </w:tc>
@@ -8915,8 +9112,17 @@
                 <w:sz w:val="10"/>
                 <w:szCs w:val="10"/>
               </w:rPr>
-              <w:t>Adresse : 5, abdefgh</w:t>
-            </w:r>
+              <w:t xml:space="preserve">Adresse : 5, </w:t>
+            </w:r>
+            <w:proofErr w:type="spellStart"/>
+            <w:r>
+              <w:rPr>
+                <w:sz w:val="10"/>
+                <w:szCs w:val="10"/>
+              </w:rPr>
+              <w:t>abdefgh</w:t>
+            </w:r>
+            <w:proofErr w:type="spellEnd"/>
           </w:p>
         </w:tc>
         <w:tc>
@@ -10500,7 +10706,15 @@
         <w:pStyle w:val="Standard"/>
       </w:pPr>
       <w:r>
-        <w:t>Certaines fonctionnalités n’auront peut-être pas été incluses dans le cahier de test. Par exemple, les fonctionnalités relatives à la réalisation de paiement étant changeante (ajout de nouvelle plateforme de paiement, modification des DTOs pour l’utilisation d’API tierces, etc…), ce cahier de test sera, au fur et à mesure du temps, de plus en plus caduque. Pour éviter au maximum cela, il faudrait faire des audits réguliers afin de pouvoir mettre à jour ce document et nous assurer qu’il correspond aux nouveaux besoins métiers pour les futurs incréments de notre applicatif.</w:t>
+        <w:t xml:space="preserve">Certaines fonctionnalités n’auront peut-être pas été incluses dans le cahier de test. Par exemple, les fonctionnalités relatives à la réalisation de paiement étant changeante (ajout de nouvelle plateforme de paiement, modification des </w:t>
+      </w:r>
+      <w:proofErr w:type="spellStart"/>
+      <w:r>
+        <w:t>DTOs</w:t>
+      </w:r>
+      <w:proofErr w:type="spellEnd"/>
+      <w:r>
+        <w:t xml:space="preserve"> pour l’utilisation d’API tierces, etc…), ce cahier de test sera, au fur et à mesure du temps, de plus en plus caduque. Pour éviter au maximum cela, il faudrait faire des audits réguliers afin de pouvoir mettre à jour ce document et nous assurer qu’il correspond aux nouveaux besoins métiers pour les futurs incréments de notre applicatif.</w:t>
       </w:r>
     </w:p>
     <w:sectPr>

</xml_diff>